<commit_message>
4.74 grid flexibility unit
</commit_message>
<xml_diff>
--- a/section 4/4. (72-80) grid/CSS grid.docx
+++ b/section 4/4. (72-80) grid/CSS grid.docx
@@ -9,6 +9,7 @@
           <w:b/>
           <w:sz w:val="32"/>
           <w:szCs w:val="32"/>
+          <w:lang w:val="ru-RU"/>
         </w:rPr>
       </w:pPr>
       <w:r>
@@ -17,15 +18,33 @@
           <w:sz w:val="32"/>
           <w:szCs w:val="32"/>
         </w:rPr>
-        <w:t>CSS Grid</w:t>
-      </w:r>
-    </w:p>
-    <w:p>
-      <w:pPr>
-        <w:rPr>
-          <w:bCs/>
-          <w:sz w:val="24"/>
-          <w:szCs w:val="24"/>
+        <w:t>CSS</w:t>
+      </w:r>
+      <w:r>
+        <w:rPr>
+          <w:b/>
+          <w:sz w:val="32"/>
+          <w:szCs w:val="32"/>
+          <w:lang w:val="ru-RU"/>
+        </w:rPr>
+        <w:t xml:space="preserve"> </w:t>
+      </w:r>
+      <w:r>
+        <w:rPr>
+          <w:b/>
+          <w:sz w:val="32"/>
+          <w:szCs w:val="32"/>
+        </w:rPr>
+        <w:t>Grid</w:t>
+      </w:r>
+    </w:p>
+    <w:p>
+      <w:pPr>
+        <w:rPr>
+          <w:bCs/>
+          <w:sz w:val="24"/>
+          <w:szCs w:val="24"/>
+          <w:lang w:val="ru-RU"/>
         </w:rPr>
       </w:pPr>
       <w:r>
@@ -107,7 +126,7 @@
         </w:rPr>
         <w:t xml:space="preserve">Шпаргалка </w:t>
       </w:r>
-      <w:hyperlink r:id="rId5" w:history="1">
+      <w:hyperlink r:id="rId5" w:anchor=":~:text=CSS%20Grid%20Layout%20is%20the,largely%20a%201%2Ddimensional%20system" w:history="1">
         <w:r>
           <w:rPr>
             <w:rStyle w:val="Hyperlink"/>
@@ -135,15 +154,17 @@
           <w:bCs/>
           <w:sz w:val="24"/>
           <w:szCs w:val="24"/>
-        </w:rPr>
-      </w:pPr>
-    </w:p>
-    <w:p>
-      <w:pPr>
-        <w:rPr>
-          <w:bCs/>
-          <w:sz w:val="24"/>
-          <w:szCs w:val="24"/>
+          <w:lang w:val="ru-RU"/>
+        </w:rPr>
+      </w:pPr>
+    </w:p>
+    <w:p>
+      <w:pPr>
+        <w:rPr>
+          <w:bCs/>
+          <w:sz w:val="24"/>
+          <w:szCs w:val="24"/>
+          <w:lang w:val="ru-RU"/>
         </w:rPr>
       </w:pPr>
       <w:r>
@@ -161,15 +182,25 @@
           <w:sz w:val="24"/>
           <w:szCs w:val="24"/>
         </w:rPr>
-        <w:t xml:space="preserve">Mozilla </w:t>
-      </w:r>
-    </w:p>
-    <w:p>
-      <w:pPr>
-        <w:rPr>
-          <w:bCs/>
-          <w:sz w:val="24"/>
-          <w:szCs w:val="24"/>
+        <w:t>Mozilla</w:t>
+      </w:r>
+      <w:r>
+        <w:rPr>
+          <w:bCs/>
+          <w:sz w:val="24"/>
+          <w:szCs w:val="24"/>
+          <w:lang w:val="ru-RU"/>
+        </w:rPr>
+        <w:t xml:space="preserve"> </w:t>
+      </w:r>
+    </w:p>
+    <w:p>
+      <w:pPr>
+        <w:rPr>
+          <w:bCs/>
+          <w:sz w:val="24"/>
+          <w:szCs w:val="24"/>
+          <w:lang w:val="ru-RU"/>
         </w:rPr>
       </w:pPr>
       <w:hyperlink r:id="rId6" w:history="1">
@@ -180,7 +211,292 @@
             <w:sz w:val="24"/>
             <w:szCs w:val="24"/>
           </w:rPr>
-          <w:t>https://developer.mozilla.org/ru/docs/Web/CSS/CSS_Grid_Layout/Basic_Concepts_of_Grid_Layout</w:t>
+          <w:t>https</w:t>
+        </w:r>
+        <w:r>
+          <w:rPr>
+            <w:rStyle w:val="Hyperlink"/>
+            <w:bCs/>
+            <w:sz w:val="24"/>
+            <w:szCs w:val="24"/>
+            <w:lang w:val="ru-RU"/>
+          </w:rPr>
+          <w:t>://</w:t>
+        </w:r>
+        <w:r>
+          <w:rPr>
+            <w:rStyle w:val="Hyperlink"/>
+            <w:bCs/>
+            <w:sz w:val="24"/>
+            <w:szCs w:val="24"/>
+          </w:rPr>
+          <w:t>developer</w:t>
+        </w:r>
+        <w:r>
+          <w:rPr>
+            <w:rStyle w:val="Hyperlink"/>
+            <w:bCs/>
+            <w:sz w:val="24"/>
+            <w:szCs w:val="24"/>
+            <w:lang w:val="ru-RU"/>
+          </w:rPr>
+          <w:t>.</w:t>
+        </w:r>
+        <w:r>
+          <w:rPr>
+            <w:rStyle w:val="Hyperlink"/>
+            <w:bCs/>
+            <w:sz w:val="24"/>
+            <w:szCs w:val="24"/>
+          </w:rPr>
+          <w:t>mozilla</w:t>
+        </w:r>
+        <w:r>
+          <w:rPr>
+            <w:rStyle w:val="Hyperlink"/>
+            <w:bCs/>
+            <w:sz w:val="24"/>
+            <w:szCs w:val="24"/>
+            <w:lang w:val="ru-RU"/>
+          </w:rPr>
+          <w:t>.</w:t>
+        </w:r>
+        <w:r>
+          <w:rPr>
+            <w:rStyle w:val="Hyperlink"/>
+            <w:bCs/>
+            <w:sz w:val="24"/>
+            <w:szCs w:val="24"/>
+          </w:rPr>
+          <w:t>org</w:t>
+        </w:r>
+        <w:r>
+          <w:rPr>
+            <w:rStyle w:val="Hyperlink"/>
+            <w:bCs/>
+            <w:sz w:val="24"/>
+            <w:szCs w:val="24"/>
+            <w:lang w:val="ru-RU"/>
+          </w:rPr>
+          <w:t>/</w:t>
+        </w:r>
+        <w:r>
+          <w:rPr>
+            <w:rStyle w:val="Hyperlink"/>
+            <w:bCs/>
+            <w:sz w:val="24"/>
+            <w:szCs w:val="24"/>
+          </w:rPr>
+          <w:t>ru</w:t>
+        </w:r>
+        <w:r>
+          <w:rPr>
+            <w:rStyle w:val="Hyperlink"/>
+            <w:bCs/>
+            <w:sz w:val="24"/>
+            <w:szCs w:val="24"/>
+            <w:lang w:val="ru-RU"/>
+          </w:rPr>
+          <w:t>/</w:t>
+        </w:r>
+        <w:r>
+          <w:rPr>
+            <w:rStyle w:val="Hyperlink"/>
+            <w:bCs/>
+            <w:sz w:val="24"/>
+            <w:szCs w:val="24"/>
+          </w:rPr>
+          <w:t>docs</w:t>
+        </w:r>
+        <w:r>
+          <w:rPr>
+            <w:rStyle w:val="Hyperlink"/>
+            <w:bCs/>
+            <w:sz w:val="24"/>
+            <w:szCs w:val="24"/>
+            <w:lang w:val="ru-RU"/>
+          </w:rPr>
+          <w:t>/</w:t>
+        </w:r>
+        <w:r>
+          <w:rPr>
+            <w:rStyle w:val="Hyperlink"/>
+            <w:bCs/>
+            <w:sz w:val="24"/>
+            <w:szCs w:val="24"/>
+          </w:rPr>
+          <w:t>Web</w:t>
+        </w:r>
+        <w:r>
+          <w:rPr>
+            <w:rStyle w:val="Hyperlink"/>
+            <w:bCs/>
+            <w:sz w:val="24"/>
+            <w:szCs w:val="24"/>
+            <w:lang w:val="ru-RU"/>
+          </w:rPr>
+          <w:t>/</w:t>
+        </w:r>
+        <w:r>
+          <w:rPr>
+            <w:rStyle w:val="Hyperlink"/>
+            <w:bCs/>
+            <w:sz w:val="24"/>
+            <w:szCs w:val="24"/>
+          </w:rPr>
+          <w:t>CSS</w:t>
+        </w:r>
+        <w:r>
+          <w:rPr>
+            <w:rStyle w:val="Hyperlink"/>
+            <w:bCs/>
+            <w:sz w:val="24"/>
+            <w:szCs w:val="24"/>
+            <w:lang w:val="ru-RU"/>
+          </w:rPr>
+          <w:t>/</w:t>
+        </w:r>
+        <w:r>
+          <w:rPr>
+            <w:rStyle w:val="Hyperlink"/>
+            <w:bCs/>
+            <w:sz w:val="24"/>
+            <w:szCs w:val="24"/>
+          </w:rPr>
+          <w:t>CSS</w:t>
+        </w:r>
+        <w:r>
+          <w:rPr>
+            <w:rStyle w:val="Hyperlink"/>
+            <w:bCs/>
+            <w:sz w:val="24"/>
+            <w:szCs w:val="24"/>
+            <w:lang w:val="ru-RU"/>
+          </w:rPr>
+          <w:t>_</w:t>
+        </w:r>
+        <w:r>
+          <w:rPr>
+            <w:rStyle w:val="Hyperlink"/>
+            <w:bCs/>
+            <w:sz w:val="24"/>
+            <w:szCs w:val="24"/>
+          </w:rPr>
+          <w:t>Grid</w:t>
+        </w:r>
+        <w:r>
+          <w:rPr>
+            <w:rStyle w:val="Hyperlink"/>
+            <w:bCs/>
+            <w:sz w:val="24"/>
+            <w:szCs w:val="24"/>
+            <w:lang w:val="ru-RU"/>
+          </w:rPr>
+          <w:t>_</w:t>
+        </w:r>
+        <w:r>
+          <w:rPr>
+            <w:rStyle w:val="Hyperlink"/>
+            <w:bCs/>
+            <w:sz w:val="24"/>
+            <w:szCs w:val="24"/>
+          </w:rPr>
+          <w:t>Layout</w:t>
+        </w:r>
+        <w:r>
+          <w:rPr>
+            <w:rStyle w:val="Hyperlink"/>
+            <w:bCs/>
+            <w:sz w:val="24"/>
+            <w:szCs w:val="24"/>
+            <w:lang w:val="ru-RU"/>
+          </w:rPr>
+          <w:t>/</w:t>
+        </w:r>
+        <w:r>
+          <w:rPr>
+            <w:rStyle w:val="Hyperlink"/>
+            <w:bCs/>
+            <w:sz w:val="24"/>
+            <w:szCs w:val="24"/>
+          </w:rPr>
+          <w:t>Basic</w:t>
+        </w:r>
+        <w:r>
+          <w:rPr>
+            <w:rStyle w:val="Hyperlink"/>
+            <w:bCs/>
+            <w:sz w:val="24"/>
+            <w:szCs w:val="24"/>
+            <w:lang w:val="ru-RU"/>
+          </w:rPr>
+          <w:t>_</w:t>
+        </w:r>
+        <w:r>
+          <w:rPr>
+            <w:rStyle w:val="Hyperlink"/>
+            <w:bCs/>
+            <w:sz w:val="24"/>
+            <w:szCs w:val="24"/>
+          </w:rPr>
+          <w:t>Concepts</w:t>
+        </w:r>
+        <w:r>
+          <w:rPr>
+            <w:rStyle w:val="Hyperlink"/>
+            <w:bCs/>
+            <w:sz w:val="24"/>
+            <w:szCs w:val="24"/>
+            <w:lang w:val="ru-RU"/>
+          </w:rPr>
+          <w:t>_</w:t>
+        </w:r>
+        <w:r>
+          <w:rPr>
+            <w:rStyle w:val="Hyperlink"/>
+            <w:bCs/>
+            <w:sz w:val="24"/>
+            <w:szCs w:val="24"/>
+          </w:rPr>
+          <w:t>of</w:t>
+        </w:r>
+        <w:r>
+          <w:rPr>
+            <w:rStyle w:val="Hyperlink"/>
+            <w:bCs/>
+            <w:sz w:val="24"/>
+            <w:szCs w:val="24"/>
+            <w:lang w:val="ru-RU"/>
+          </w:rPr>
+          <w:t>_</w:t>
+        </w:r>
+        <w:r>
+          <w:rPr>
+            <w:rStyle w:val="Hyperlink"/>
+            <w:bCs/>
+            <w:sz w:val="24"/>
+            <w:szCs w:val="24"/>
+          </w:rPr>
+          <w:t>Grid</w:t>
+        </w:r>
+        <w:r>
+          <w:rPr>
+            <w:rStyle w:val="Hyperlink"/>
+            <w:bCs/>
+            <w:sz w:val="24"/>
+            <w:szCs w:val="24"/>
+            <w:lang w:val="ru-RU"/>
+          </w:rPr>
+          <w:t>_</w:t>
+        </w:r>
+        <w:r>
+          <w:rPr>
+            <w:rStyle w:val="Hyperlink"/>
+            <w:bCs/>
+            <w:sz w:val="24"/>
+            <w:szCs w:val="24"/>
+          </w:rPr>
+          <w:t>Layout</w:t>
         </w:r>
       </w:hyperlink>
     </w:p>
@@ -190,6 +506,7 @@
           <w:bCs/>
           <w:sz w:val="24"/>
           <w:szCs w:val="24"/>
+          <w:lang w:val="ru-RU"/>
         </w:rPr>
       </w:pPr>
     </w:p>
@@ -523,6 +840,7 @@
           <w:bCs/>
           <w:sz w:val="24"/>
           <w:szCs w:val="24"/>
+          <w:lang w:val="ru-RU"/>
         </w:rPr>
       </w:pPr>
       <w:r>
@@ -983,6 +1301,7 @@
           <w:b/>
           <w:sz w:val="24"/>
           <w:szCs w:val="24"/>
+          <w:lang w:val="ru-RU"/>
         </w:rPr>
       </w:pPr>
       <w:r>
@@ -1012,7 +1331,6 @@
         </w:rPr>
         <w:t>50</w:t>
       </w:r>
-      <w:proofErr w:type="spellStart"/>
       <w:r>
         <w:rPr>
           <w:b/>
@@ -1021,23 +1339,24 @@
         </w:rPr>
         <w:t>px</w:t>
       </w:r>
-      <w:proofErr w:type="spellEnd"/>
-    </w:p>
-    <w:p>
-      <w:pPr>
-        <w:rPr>
-          <w:b/>
-          <w:sz w:val="24"/>
-          <w:szCs w:val="24"/>
-        </w:rPr>
-      </w:pPr>
-    </w:p>
-    <w:p>
-      <w:pPr>
-        <w:rPr>
-          <w:bCs/>
-          <w:sz w:val="24"/>
-          <w:szCs w:val="24"/>
+    </w:p>
+    <w:p>
+      <w:pPr>
+        <w:rPr>
+          <w:b/>
+          <w:sz w:val="24"/>
+          <w:szCs w:val="24"/>
+          <w:lang w:val="ru-RU"/>
+        </w:rPr>
+      </w:pPr>
+    </w:p>
+    <w:p>
+      <w:pPr>
+        <w:rPr>
+          <w:bCs/>
+          <w:sz w:val="24"/>
+          <w:szCs w:val="24"/>
+          <w:lang w:val="ru-RU"/>
         </w:rPr>
       </w:pPr>
       <w:r>
@@ -1054,6 +1373,7 @@
           <w:bCs/>
           <w:sz w:val="24"/>
           <w:szCs w:val="24"/>
+          <w:lang w:val="ru-RU"/>
         </w:rPr>
         <w:t xml:space="preserve"> </w:t>
       </w:r>
@@ -1071,6 +1391,7 @@
           <w:bCs/>
           <w:sz w:val="24"/>
           <w:szCs w:val="24"/>
+          <w:lang w:val="ru-RU"/>
         </w:rPr>
         <w:t xml:space="preserve"> </w:t>
       </w:r>
@@ -1082,6 +1403,181 @@
           <w:lang w:val="ru-RU"/>
         </w:rPr>
         <w:t>элементами</w:t>
+      </w:r>
+      <w:r>
+        <w:rPr>
+          <w:bCs/>
+          <w:sz w:val="24"/>
+          <w:szCs w:val="24"/>
+          <w:lang w:val="ru-RU"/>
+        </w:rPr>
+        <w:t xml:space="preserve"> </w:t>
+      </w:r>
+    </w:p>
+    <w:p>
+      <w:pPr>
+        <w:shd w:val="clear" w:color="auto" w:fill="1B2B34"/>
+        <w:spacing w:after="0" w:line="285" w:lineRule="atLeast"/>
+        <w:rPr>
+          <w:rFonts w:ascii="Consolas" w:eastAsia="Times New Roman" w:hAnsi="Consolas" w:cs="Times New Roman"/>
+          <w:color w:val="CDD3DE"/>
+          <w:kern w:val="0"/>
+          <w:sz w:val="21"/>
+          <w:szCs w:val="21"/>
+          <w:lang w:val="ru-RU"/>
+          <w14:ligatures w14:val="none"/>
+        </w:rPr>
+      </w:pPr>
+      <w:r>
+        <w:rPr>
+          <w:rFonts w:ascii="Consolas" w:eastAsia="Times New Roman" w:hAnsi="Consolas" w:cs="Times New Roman"/>
+          <w:color w:val="FAC863"/>
+          <w:kern w:val="0"/>
+          <w:sz w:val="21"/>
+          <w:szCs w:val="21"/>
+          <w14:ligatures w14:val="none"/>
+        </w:rPr>
+        <w:t>grid</w:t>
+      </w:r>
+      <w:r>
+        <w:rPr>
+          <w:rFonts w:ascii="Consolas" w:eastAsia="Times New Roman" w:hAnsi="Consolas" w:cs="Times New Roman"/>
+          <w:color w:val="FAC863"/>
+          <w:kern w:val="0"/>
+          <w:sz w:val="21"/>
+          <w:szCs w:val="21"/>
+          <w:lang w:val="ru-RU"/>
+          <w14:ligatures w14:val="none"/>
+        </w:rPr>
+        <w:t>-</w:t>
+      </w:r>
+      <w:r>
+        <w:rPr>
+          <w:rFonts w:ascii="Consolas" w:eastAsia="Times New Roman" w:hAnsi="Consolas" w:cs="Times New Roman"/>
+          <w:color w:val="FAC863"/>
+          <w:kern w:val="0"/>
+          <w:sz w:val="21"/>
+          <w:szCs w:val="21"/>
+          <w14:ligatures w14:val="none"/>
+        </w:rPr>
+        <w:t>column</w:t>
+      </w:r>
+      <w:r>
+        <w:rPr>
+          <w:rFonts w:ascii="Consolas" w:eastAsia="Times New Roman" w:hAnsi="Consolas" w:cs="Times New Roman"/>
+          <w:color w:val="FAC863"/>
+          <w:kern w:val="0"/>
+          <w:sz w:val="21"/>
+          <w:szCs w:val="21"/>
+          <w:lang w:val="ru-RU"/>
+          <w14:ligatures w14:val="none"/>
+        </w:rPr>
+        <w:t>-</w:t>
+      </w:r>
+      <w:r>
+        <w:rPr>
+          <w:rFonts w:ascii="Consolas" w:eastAsia="Times New Roman" w:hAnsi="Consolas" w:cs="Times New Roman"/>
+          <w:color w:val="FAC863"/>
+          <w:kern w:val="0"/>
+          <w:sz w:val="21"/>
+          <w:szCs w:val="21"/>
+          <w14:ligatures w14:val="none"/>
+        </w:rPr>
+        <w:t>gap</w:t>
+      </w:r>
+      <w:r>
+        <w:rPr>
+          <w:rFonts w:ascii="Consolas" w:eastAsia="Times New Roman" w:hAnsi="Consolas" w:cs="Times New Roman"/>
+          <w:color w:val="5FB3B3"/>
+          <w:kern w:val="0"/>
+          <w:sz w:val="21"/>
+          <w:szCs w:val="21"/>
+          <w:lang w:val="ru-RU"/>
+          <w14:ligatures w14:val="none"/>
+        </w:rPr>
+        <w:t>:</w:t>
+      </w:r>
+      <w:r>
+        <w:rPr>
+          <w:rFonts w:ascii="Consolas" w:eastAsia="Times New Roman" w:hAnsi="Consolas" w:cs="Times New Roman"/>
+          <w:color w:val="CDD3DE"/>
+          <w:kern w:val="0"/>
+          <w:sz w:val="21"/>
+          <w:szCs w:val="21"/>
+          <w:lang w:val="ru-RU"/>
+          <w14:ligatures w14:val="none"/>
+        </w:rPr>
+        <w:t xml:space="preserve"> </w:t>
+      </w:r>
+      <w:r>
+        <w:rPr>
+          <w:rFonts w:ascii="Consolas" w:eastAsia="Times New Roman" w:hAnsi="Consolas" w:cs="Times New Roman"/>
+          <w:color w:val="F99157"/>
+          <w:kern w:val="0"/>
+          <w:sz w:val="21"/>
+          <w:szCs w:val="21"/>
+          <w:lang w:val="ru-RU"/>
+          <w14:ligatures w14:val="none"/>
+        </w:rPr>
+        <w:t>20</w:t>
+      </w:r>
+      <w:r>
+        <w:rPr>
+          <w:rFonts w:ascii="Consolas" w:eastAsia="Times New Roman" w:hAnsi="Consolas" w:cs="Times New Roman"/>
+          <w:color w:val="F99157"/>
+          <w:kern w:val="0"/>
+          <w:sz w:val="21"/>
+          <w:szCs w:val="21"/>
+          <w14:ligatures w14:val="none"/>
+        </w:rPr>
+        <w:t>px</w:t>
+      </w:r>
+      <w:r>
+        <w:rPr>
+          <w:rFonts w:ascii="Consolas" w:eastAsia="Times New Roman" w:hAnsi="Consolas" w:cs="Times New Roman"/>
+          <w:color w:val="5FB3B3"/>
+          <w:kern w:val="0"/>
+          <w:sz w:val="21"/>
+          <w:szCs w:val="21"/>
+          <w:lang w:val="ru-RU"/>
+          <w14:ligatures w14:val="none"/>
+        </w:rPr>
+        <w:t>;</w:t>
+      </w:r>
+    </w:p>
+    <w:p>
+      <w:pPr>
+        <w:rPr>
+          <w:bCs/>
+          <w:sz w:val="24"/>
+          <w:szCs w:val="24"/>
+        </w:rPr>
+      </w:pPr>
+      <w:r>
+        <w:rPr>
+          <w:bCs/>
+          <w:sz w:val="24"/>
+          <w:szCs w:val="24"/>
+        </w:rPr>
+        <w:t>deprecated</w:t>
+      </w:r>
+    </w:p>
+    <w:p>
+      <w:pPr>
+        <w:rPr>
+          <w:bCs/>
+          <w:sz w:val="24"/>
+          <w:szCs w:val="24"/>
+        </w:rPr>
+      </w:pPr>
+      <w:r>
+        <w:rPr>
+          <w:bCs/>
+          <w:sz w:val="24"/>
+          <w:szCs w:val="24"/>
+          <w:lang w:val="ru-RU"/>
+        </w:rPr>
+        <w:t>использовать</w:t>
       </w:r>
       <w:r>
         <w:rPr>
@@ -1114,7 +1610,7 @@
           <w:szCs w:val="21"/>
           <w14:ligatures w14:val="none"/>
         </w:rPr>
-        <w:t>grid-column-gap</w:t>
+        <w:t>column-gap</w:t>
       </w:r>
       <w:r>
         <w:rPr>
@@ -1147,7 +1643,7 @@
           <w:szCs w:val="21"/>
           <w14:ligatures w14:val="none"/>
         </w:rPr>
-        <w:t>20px</w:t>
+        <w:t>30px</w:t>
       </w:r>
       <w:r>
         <w:rPr>
@@ -1167,113 +1663,6 @@
           <w:bCs/>
           <w:sz w:val="24"/>
           <w:szCs w:val="24"/>
-          <w:lang w:val="ru-RU"/>
-        </w:rPr>
-      </w:pPr>
-      <w:r>
-        <w:rPr>
-          <w:bCs/>
-          <w:sz w:val="24"/>
-          <w:szCs w:val="24"/>
-        </w:rPr>
-        <w:t>deprecated</w:t>
-      </w:r>
-    </w:p>
-    <w:p>
-      <w:pPr>
-        <w:rPr>
-          <w:bCs/>
-          <w:sz w:val="24"/>
-          <w:szCs w:val="24"/>
-          <w:lang w:val="ru-RU"/>
-        </w:rPr>
-      </w:pPr>
-      <w:r>
-        <w:rPr>
-          <w:bCs/>
-          <w:sz w:val="24"/>
-          <w:szCs w:val="24"/>
-          <w:lang w:val="ru-RU"/>
-        </w:rPr>
-        <w:t xml:space="preserve">использовать </w:t>
-      </w:r>
-    </w:p>
-    <w:p>
-      <w:pPr>
-        <w:shd w:val="clear" w:color="auto" w:fill="1B2B34"/>
-        <w:spacing w:after="0" w:line="285" w:lineRule="atLeast"/>
-        <w:rPr>
-          <w:rFonts w:ascii="Consolas" w:eastAsia="Times New Roman" w:hAnsi="Consolas" w:cs="Times New Roman"/>
-          <w:color w:val="CDD3DE"/>
-          <w:kern w:val="0"/>
-          <w:sz w:val="21"/>
-          <w:szCs w:val="21"/>
-          <w14:ligatures w14:val="none"/>
-        </w:rPr>
-      </w:pPr>
-      <w:r>
-        <w:rPr>
-          <w:rFonts w:ascii="Consolas" w:eastAsia="Times New Roman" w:hAnsi="Consolas" w:cs="Times New Roman"/>
-          <w:color w:val="FAC863"/>
-          <w:kern w:val="0"/>
-          <w:sz w:val="21"/>
-          <w:szCs w:val="21"/>
-          <w14:ligatures w14:val="none"/>
-        </w:rPr>
-        <w:t>column-gap</w:t>
-      </w:r>
-      <w:r>
-        <w:rPr>
-          <w:rFonts w:ascii="Consolas" w:eastAsia="Times New Roman" w:hAnsi="Consolas" w:cs="Times New Roman"/>
-          <w:color w:val="5FB3B3"/>
-          <w:kern w:val="0"/>
-          <w:sz w:val="21"/>
-          <w:szCs w:val="21"/>
-          <w14:ligatures w14:val="none"/>
-        </w:rPr>
-        <w:t>:</w:t>
-      </w:r>
-      <w:r>
-        <w:rPr>
-          <w:rFonts w:ascii="Consolas" w:eastAsia="Times New Roman" w:hAnsi="Consolas" w:cs="Times New Roman"/>
-          <w:color w:val="CDD3DE"/>
-          <w:kern w:val="0"/>
-          <w:sz w:val="21"/>
-          <w:szCs w:val="21"/>
-          <w14:ligatures w14:val="none"/>
-        </w:rPr>
-        <w:t xml:space="preserve"> </w:t>
-      </w:r>
-      <w:r>
-        <w:rPr>
-          <w:rFonts w:ascii="Consolas" w:eastAsia="Times New Roman" w:hAnsi="Consolas" w:cs="Times New Roman"/>
-          <w:color w:val="F99157"/>
-          <w:kern w:val="0"/>
-          <w:sz w:val="21"/>
-          <w:szCs w:val="21"/>
-          <w14:ligatures w14:val="none"/>
-        </w:rPr>
-        <w:t>30px</w:t>
-      </w:r>
-      <w:r>
-        <w:rPr>
-          <w:rFonts w:ascii="Consolas" w:eastAsia="Times New Roman" w:hAnsi="Consolas" w:cs="Times New Roman"/>
-          <w:color w:val="5FB3B3"/>
-          <w:kern w:val="0"/>
-          <w:sz w:val="21"/>
-          <w:szCs w:val="21"/>
-          <w14:ligatures w14:val="none"/>
-        </w:rPr>
-        <w:t>;</w:t>
-      </w:r>
-    </w:p>
-    <w:p>
-      <w:pPr>
-        <w:rPr>
-          <w:bCs/>
-          <w:sz w:val="24"/>
-          <w:szCs w:val="24"/>
-          <w:lang w:val="ru-RU"/>
         </w:rPr>
       </w:pPr>
     </w:p>
@@ -1355,6 +1744,7 @@
           <w:kern w:val="0"/>
           <w:sz w:val="21"/>
           <w:szCs w:val="21"/>
+          <w:lang w:val="ru-RU"/>
           <w14:ligatures w14:val="none"/>
         </w:rPr>
       </w:pPr>
@@ -1367,7 +1757,30 @@
           <w:szCs w:val="21"/>
           <w14:ligatures w14:val="none"/>
         </w:rPr>
-        <w:t>row-gap</w:t>
+        <w:t>row</w:t>
+      </w:r>
+      <w:r>
+        <w:rPr>
+          <w:rFonts w:ascii="Consolas" w:eastAsia="Times New Roman" w:hAnsi="Consolas" w:cs="Times New Roman"/>
+          <w:color w:val="FAC863"/>
+          <w:kern w:val="0"/>
+          <w:sz w:val="21"/>
+          <w:szCs w:val="21"/>
+          <w:lang w:val="ru-RU"/>
+          <w14:ligatures w14:val="none"/>
+        </w:rPr>
+        <w:t>-</w:t>
+      </w:r>
+      <w:r>
+        <w:rPr>
+          <w:rFonts w:ascii="Consolas" w:eastAsia="Times New Roman" w:hAnsi="Consolas" w:cs="Times New Roman"/>
+          <w:color w:val="FAC863"/>
+          <w:kern w:val="0"/>
+          <w:sz w:val="21"/>
+          <w:szCs w:val="21"/>
+          <w14:ligatures w14:val="none"/>
+        </w:rPr>
+        <w:t>gap</w:t>
       </w:r>
       <w:r>
         <w:rPr>
@@ -1376,6 +1789,7 @@
           <w:kern w:val="0"/>
           <w:sz w:val="21"/>
           <w:szCs w:val="21"/>
+          <w:lang w:val="ru-RU"/>
           <w14:ligatures w14:val="none"/>
         </w:rPr>
         <w:t>:</w:t>
@@ -1387,9 +1801,22 @@
           <w:kern w:val="0"/>
           <w:sz w:val="21"/>
           <w:szCs w:val="21"/>
+          <w:lang w:val="ru-RU"/>
           <w14:ligatures w14:val="none"/>
         </w:rPr>
         <w:t xml:space="preserve"> </w:t>
+      </w:r>
+      <w:r>
+        <w:rPr>
+          <w:rFonts w:ascii="Consolas" w:eastAsia="Times New Roman" w:hAnsi="Consolas" w:cs="Times New Roman"/>
+          <w:color w:val="F99157"/>
+          <w:kern w:val="0"/>
+          <w:sz w:val="21"/>
+          <w:szCs w:val="21"/>
+          <w:lang w:val="ru-RU"/>
+          <w14:ligatures w14:val="none"/>
+        </w:rPr>
+        <w:t>10</w:t>
       </w:r>
       <w:r>
         <w:rPr>
@@ -1400,7 +1827,7 @@
           <w:szCs w:val="21"/>
           <w14:ligatures w14:val="none"/>
         </w:rPr>
-        <w:t>10px</w:t>
+        <w:t>px</w:t>
       </w:r>
       <w:r>
         <w:rPr>
@@ -1409,6 +1836,7 @@
           <w:kern w:val="0"/>
           <w:sz w:val="21"/>
           <w:szCs w:val="21"/>
+          <w:lang w:val="ru-RU"/>
           <w14:ligatures w14:val="none"/>
         </w:rPr>
         <w:t>;</w:t>
@@ -1430,6 +1858,7 @@
           <w:bCs/>
           <w:sz w:val="24"/>
           <w:szCs w:val="24"/>
+          <w:lang w:val="ru-RU"/>
         </w:rPr>
       </w:pPr>
       <w:r>
@@ -1589,7 +2018,6 @@
         </w:rPr>
         <w:t>:20</w:t>
       </w:r>
-      <w:proofErr w:type="spellStart"/>
       <w:r>
         <w:rPr>
           <w:b/>
@@ -1598,7 +2026,6 @@
         </w:rPr>
         <w:t>px</w:t>
       </w:r>
-      <w:proofErr w:type="spellEnd"/>
       <w:r>
         <w:rPr>
           <w:b/>
@@ -1616,6 +2043,416 @@
           <w:sz w:val="24"/>
           <w:szCs w:val="24"/>
           <w:lang w:val="ru-RU"/>
+        </w:rPr>
+      </w:pPr>
+      <w:r>
+        <w:rPr>
+          <w:bCs/>
+          <w:sz w:val="24"/>
+          <w:szCs w:val="24"/>
+          <w:lang w:val="ru-RU"/>
+        </w:rPr>
+        <w:br w:type="page"/>
+      </w:r>
+    </w:p>
+    <w:p>
+      <w:pPr>
+        <w:jc w:val="center"/>
+        <w:rPr>
+          <w:b/>
+          <w:sz w:val="32"/>
+          <w:szCs w:val="32"/>
+          <w:lang w:val="ru-RU"/>
+        </w:rPr>
+      </w:pPr>
+      <w:r>
+        <w:rPr>
+          <w:b/>
+          <w:sz w:val="32"/>
+          <w:szCs w:val="32"/>
+          <w:lang w:val="ru-RU"/>
+        </w:rPr>
+        <w:lastRenderedPageBreak/>
+        <w:t>Единица гибкости</w:t>
+      </w:r>
+    </w:p>
+    <w:p>
+      <w:pPr>
+        <w:rPr>
+          <w:b/>
+          <w:sz w:val="32"/>
+          <w:szCs w:val="32"/>
+          <w:lang w:val="ru-RU"/>
+        </w:rPr>
+      </w:pPr>
+      <w:r>
+        <w:rPr>
+          <w:bCs/>
+          <w:sz w:val="32"/>
+          <w:szCs w:val="32"/>
+          <w:lang w:val="ru-RU"/>
+        </w:rPr>
+        <w:t>Отталкиваются от</w:t>
+      </w:r>
+      <w:r>
+        <w:rPr>
+          <w:b/>
+          <w:sz w:val="32"/>
+          <w:szCs w:val="32"/>
+          <w:lang w:val="ru-RU"/>
+        </w:rPr>
+        <w:t xml:space="preserve"> </w:t>
+      </w:r>
+      <w:r>
+        <w:rPr>
+          <w:b/>
+          <w:sz w:val="32"/>
+          <w:szCs w:val="32"/>
+        </w:rPr>
+        <w:t>height</w:t>
+      </w:r>
+      <w:r>
+        <w:rPr>
+          <w:b/>
+          <w:sz w:val="32"/>
+          <w:szCs w:val="32"/>
+          <w:lang w:val="ru-RU"/>
+        </w:rPr>
+        <w:t xml:space="preserve"> </w:t>
+      </w:r>
+      <w:r>
+        <w:rPr>
+          <w:bCs/>
+          <w:sz w:val="32"/>
+          <w:szCs w:val="32"/>
+          <w:lang w:val="ru-RU"/>
+        </w:rPr>
+        <w:t>или</w:t>
+      </w:r>
+      <w:r>
+        <w:rPr>
+          <w:b/>
+          <w:sz w:val="32"/>
+          <w:szCs w:val="32"/>
+          <w:lang w:val="ru-RU"/>
+        </w:rPr>
+        <w:t xml:space="preserve"> </w:t>
+      </w:r>
+      <w:r>
+        <w:rPr>
+          <w:b/>
+          <w:sz w:val="32"/>
+          <w:szCs w:val="32"/>
+        </w:rPr>
+        <w:t>width</w:t>
+      </w:r>
+    </w:p>
+    <w:p>
+      <w:pPr>
+        <w:rPr>
+          <w:bCs/>
+          <w:sz w:val="32"/>
+          <w:szCs w:val="32"/>
+        </w:rPr>
+      </w:pPr>
+      <w:r>
+        <w:rPr>
+          <w:b/>
+          <w:sz w:val="32"/>
+          <w:szCs w:val="32"/>
+        </w:rPr>
+        <w:t xml:space="preserve">fr - </w:t>
+      </w:r>
+      <w:hyperlink r:id="rId15" w:history="1">
+        <w:r>
+          <w:rPr>
+            <w:rStyle w:val="Hyperlink"/>
+            <w:bCs/>
+            <w:sz w:val="32"/>
+            <w:szCs w:val="32"/>
+          </w:rPr>
+          <w:t>https://medium.com/@stasonmars/%D1%87%D1%82%D0%BE-%D1%82%D0%B0%D0%BA%D0%BE%D0%B5-%D0%B5%D0%B4%D0%B8%D0%BD%D0%B8%D1%86%D0%B0-%D0%B3%D0%B8%D0%B1%D0%BA%D0%BE%D1%81%D1%82%D0%B8-fr-%D0%B2-css-%D0%B4%D0%BE%D1%81%D1%82%D1%83%D0%BF%D0%BD%D1%8B%D0%BC-%D0%B8-%D0%BF%D1%80%D0%BE%D1%81%D1%82%D1%8B%D0%BC-%D1%8F%D0%B7%D1%8B%D0%BA%D0%BE%D0%BC-2a3794c4444</w:t>
+        </w:r>
+      </w:hyperlink>
+    </w:p>
+    <w:p>
+      <w:pPr>
+        <w:rPr>
+          <w:bCs/>
+          <w:sz w:val="32"/>
+          <w:szCs w:val="32"/>
+        </w:rPr>
+      </w:pPr>
+      <w:r>
+        <w:rPr>
+          <w:noProof/>
+        </w:rPr>
+        <w:drawing>
+          <wp:inline distT="0" distB="0" distL="0" distR="0" wp14:anchorId="6D10F549" wp14:editId="2D60B95C">
+            <wp:extent cx="7223760" cy="2590800"/>
+            <wp:effectExtent l="0" t="0" r="0" b="0"/>
+            <wp:docPr id="733373386" name="Picture 1"/>
+            <wp:cNvGraphicFramePr>
+              <a:graphicFrameLocks xmlns:a="http://schemas.openxmlformats.org/drawingml/2006/main" noChangeAspect="1"/>
+            </wp:cNvGraphicFramePr>
+            <a:graphic xmlns:a="http://schemas.openxmlformats.org/drawingml/2006/main">
+              <a:graphicData uri="http://schemas.openxmlformats.org/drawingml/2006/picture">
+                <pic:pic xmlns:pic="http://schemas.openxmlformats.org/drawingml/2006/picture">
+                  <pic:nvPicPr>
+                    <pic:cNvPr id="733373386" name=""/>
+                    <pic:cNvPicPr/>
+                  </pic:nvPicPr>
+                  <pic:blipFill rotWithShape="1">
+                    <a:blip r:embed="rId16"/>
+                    <a:srcRect b="28634"/>
+                    <a:stretch/>
+                  </pic:blipFill>
+                  <pic:spPr bwMode="auto">
+                    <a:xfrm>
+                      <a:off x="0" y="0"/>
+                      <a:ext cx="7223760" cy="2590800"/>
+                    </a:xfrm>
+                    <a:prstGeom prst="rect">
+                      <a:avLst/>
+                    </a:prstGeom>
+                    <a:ln>
+                      <a:noFill/>
+                    </a:ln>
+                    <a:extLst>
+                      <a:ext uri="{53640926-AAD7-44D8-BBD7-CCE9431645EC}">
+                        <a14:shadowObscured xmlns:a14="http://schemas.microsoft.com/office/drawing/2010/main"/>
+                      </a:ext>
+                    </a:extLst>
+                  </pic:spPr>
+                </pic:pic>
+              </a:graphicData>
+            </a:graphic>
+          </wp:inline>
+        </w:drawing>
+      </w:r>
+    </w:p>
+    <w:p>
+      <w:pPr>
+        <w:rPr>
+          <w:bCs/>
+          <w:sz w:val="32"/>
+          <w:szCs w:val="32"/>
+        </w:rPr>
+      </w:pPr>
+      <w:r>
+        <w:rPr>
+          <w:noProof/>
+        </w:rPr>
+        <w:drawing>
+          <wp:inline distT="0" distB="0" distL="0" distR="0" wp14:anchorId="33ED0240" wp14:editId="7CB4779E">
+            <wp:extent cx="7223760" cy="2834005"/>
+            <wp:effectExtent l="0" t="0" r="0" b="4445"/>
+            <wp:docPr id="1291386229" name="Picture 1"/>
+            <wp:cNvGraphicFramePr>
+              <a:graphicFrameLocks xmlns:a="http://schemas.openxmlformats.org/drawingml/2006/main" noChangeAspect="1"/>
+            </wp:cNvGraphicFramePr>
+            <a:graphic xmlns:a="http://schemas.openxmlformats.org/drawingml/2006/main">
+              <a:graphicData uri="http://schemas.openxmlformats.org/drawingml/2006/picture">
+                <pic:pic xmlns:pic="http://schemas.openxmlformats.org/drawingml/2006/picture">
+                  <pic:nvPicPr>
+                    <pic:cNvPr id="1291386229" name=""/>
+                    <pic:cNvPicPr/>
+                  </pic:nvPicPr>
+                  <pic:blipFill>
+                    <a:blip r:embed="rId17"/>
+                    <a:stretch>
+                      <a:fillRect/>
+                    </a:stretch>
+                  </pic:blipFill>
+                  <pic:spPr>
+                    <a:xfrm>
+                      <a:off x="0" y="0"/>
+                      <a:ext cx="7223760" cy="2834005"/>
+                    </a:xfrm>
+                    <a:prstGeom prst="rect">
+                      <a:avLst/>
+                    </a:prstGeom>
+                  </pic:spPr>
+                </pic:pic>
+              </a:graphicData>
+            </a:graphic>
+          </wp:inline>
+        </w:drawing>
+      </w:r>
+    </w:p>
+    <w:p>
+      <w:pPr>
+        <w:rPr>
+          <w:b/>
+          <w:sz w:val="32"/>
+          <w:szCs w:val="32"/>
+        </w:rPr>
+      </w:pPr>
+    </w:p>
+    <w:p>
+      <w:pPr>
+        <w:rPr>
+          <w:b/>
+          <w:sz w:val="32"/>
+          <w:szCs w:val="32"/>
+        </w:rPr>
+      </w:pPr>
+    </w:p>
+    <w:p>
+      <w:pPr>
+        <w:rPr>
+          <w:b/>
+          <w:sz w:val="32"/>
+          <w:szCs w:val="32"/>
+        </w:rPr>
+      </w:pPr>
+    </w:p>
+    <w:p>
+      <w:pPr>
+        <w:rPr>
+          <w:bCs/>
+          <w:sz w:val="32"/>
+          <w:szCs w:val="32"/>
+        </w:rPr>
+      </w:pPr>
+      <w:r>
+        <w:rPr>
+          <w:b/>
+          <w:sz w:val="32"/>
+          <w:szCs w:val="32"/>
+        </w:rPr>
+        <w:lastRenderedPageBreak/>
+        <w:t>repeat()</w:t>
+      </w:r>
+      <w:r>
+        <w:rPr>
+          <w:b/>
+          <w:sz w:val="32"/>
+          <w:szCs w:val="32"/>
+        </w:rPr>
+        <w:t xml:space="preserve"> </w:t>
+      </w:r>
+      <w:r>
+        <w:rPr>
+          <w:bCs/>
+          <w:sz w:val="32"/>
+          <w:szCs w:val="32"/>
+        </w:rPr>
+        <w:t xml:space="preserve">- </w:t>
+      </w:r>
+      <w:r>
+        <w:rPr>
+          <w:bCs/>
+          <w:sz w:val="32"/>
+          <w:szCs w:val="32"/>
+        </w:rPr>
+        <w:t>https://developer.mozilla.org/en-US/docs/Web/CSS/repeat</w:t>
+      </w:r>
+    </w:p>
+    <w:p>
+      <w:pPr>
+        <w:rPr>
+          <w:bCs/>
+          <w:sz w:val="32"/>
+          <w:szCs w:val="32"/>
+        </w:rPr>
+      </w:pPr>
+      <w:r>
+        <w:rPr>
+          <w:noProof/>
+        </w:rPr>
+        <w:drawing>
+          <wp:inline distT="0" distB="0" distL="0" distR="0" wp14:anchorId="6937582D" wp14:editId="0B3E9FED">
+            <wp:extent cx="4067175" cy="685800"/>
+            <wp:effectExtent l="0" t="0" r="9525" b="0"/>
+            <wp:docPr id="434948460" name="Picture 1"/>
+            <wp:cNvGraphicFramePr>
+              <a:graphicFrameLocks xmlns:a="http://schemas.openxmlformats.org/drawingml/2006/main" noChangeAspect="1"/>
+            </wp:cNvGraphicFramePr>
+            <a:graphic xmlns:a="http://schemas.openxmlformats.org/drawingml/2006/main">
+              <a:graphicData uri="http://schemas.openxmlformats.org/drawingml/2006/picture">
+                <pic:pic xmlns:pic="http://schemas.openxmlformats.org/drawingml/2006/picture">
+                  <pic:nvPicPr>
+                    <pic:cNvPr id="434948460" name=""/>
+                    <pic:cNvPicPr/>
+                  </pic:nvPicPr>
+                  <pic:blipFill>
+                    <a:blip r:embed="rId18"/>
+                    <a:stretch>
+                      <a:fillRect/>
+                    </a:stretch>
+                  </pic:blipFill>
+                  <pic:spPr>
+                    <a:xfrm>
+                      <a:off x="0" y="0"/>
+                      <a:ext cx="4067175" cy="685800"/>
+                    </a:xfrm>
+                    <a:prstGeom prst="rect">
+                      <a:avLst/>
+                    </a:prstGeom>
+                  </pic:spPr>
+                </pic:pic>
+              </a:graphicData>
+            </a:graphic>
+          </wp:inline>
+        </w:drawing>
+      </w:r>
+    </w:p>
+    <w:p>
+      <w:pPr>
+        <w:rPr>
+          <w:bCs/>
+          <w:sz w:val="32"/>
+          <w:szCs w:val="32"/>
+        </w:rPr>
+      </w:pPr>
+      <w:r>
+        <w:rPr>
+          <w:noProof/>
+        </w:rPr>
+        <w:drawing>
+          <wp:inline distT="0" distB="0" distL="0" distR="0" wp14:anchorId="5729963A" wp14:editId="5D860A11">
+            <wp:extent cx="7223760" cy="2205355"/>
+            <wp:effectExtent l="0" t="0" r="0" b="4445"/>
+            <wp:docPr id="1398533752" name="Picture 1"/>
+            <wp:cNvGraphicFramePr>
+              <a:graphicFrameLocks xmlns:a="http://schemas.openxmlformats.org/drawingml/2006/main" noChangeAspect="1"/>
+            </wp:cNvGraphicFramePr>
+            <a:graphic xmlns:a="http://schemas.openxmlformats.org/drawingml/2006/main">
+              <a:graphicData uri="http://schemas.openxmlformats.org/drawingml/2006/picture">
+                <pic:pic xmlns:pic="http://schemas.openxmlformats.org/drawingml/2006/picture">
+                  <pic:nvPicPr>
+                    <pic:cNvPr id="1398533752" name=""/>
+                    <pic:cNvPicPr/>
+                  </pic:nvPicPr>
+                  <pic:blipFill>
+                    <a:blip r:embed="rId19"/>
+                    <a:stretch>
+                      <a:fillRect/>
+                    </a:stretch>
+                  </pic:blipFill>
+                  <pic:spPr>
+                    <a:xfrm>
+                      <a:off x="0" y="0"/>
+                      <a:ext cx="7223760" cy="2205355"/>
+                    </a:xfrm>
+                    <a:prstGeom prst="rect">
+                      <a:avLst/>
+                    </a:prstGeom>
+                  </pic:spPr>
+                </pic:pic>
+              </a:graphicData>
+            </a:graphic>
+          </wp:inline>
+        </w:drawing>
+      </w:r>
+    </w:p>
+    <w:p>
+      <w:pPr>
+        <w:rPr>
+          <w:bCs/>
+          <w:sz w:val="32"/>
+          <w:szCs w:val="32"/>
         </w:rPr>
       </w:pPr>
     </w:p>

</xml_diff>

<commit_message>
4.76 Grid CSS scalability (minmax, autofil and etc.)
</commit_message>
<xml_diff>
--- a/section 4/4. (72-80) grid/CSS grid.docx
+++ b/section 4/4. (72-80) grid/CSS grid.docx
@@ -242,6 +242,7 @@
           </w:rPr>
           <w:t>.</w:t>
         </w:r>
+        <w:proofErr w:type="spellStart"/>
         <w:r>
           <w:rPr>
             <w:rStyle w:val="Hyperlink"/>
@@ -251,6 +252,7 @@
           </w:rPr>
           <w:t>mozilla</w:t>
         </w:r>
+        <w:proofErr w:type="spellEnd"/>
         <w:r>
           <w:rPr>
             <w:rStyle w:val="Hyperlink"/>
@@ -280,6 +282,7 @@
           </w:rPr>
           <w:t>/</w:t>
         </w:r>
+        <w:proofErr w:type="spellStart"/>
         <w:r>
           <w:rPr>
             <w:rStyle w:val="Hyperlink"/>
@@ -289,6 +292,7 @@
           </w:rPr>
           <w:t>ru</w:t>
         </w:r>
+        <w:proofErr w:type="spellEnd"/>
         <w:r>
           <w:rPr>
             <w:rStyle w:val="Hyperlink"/>
@@ -1331,6 +1335,7 @@
         </w:rPr>
         <w:t>50</w:t>
       </w:r>
+      <w:proofErr w:type="spellStart"/>
       <w:r>
         <w:rPr>
           <w:b/>
@@ -1339,6 +1344,7 @@
         </w:rPr>
         <w:t>px</w:t>
       </w:r>
+      <w:proofErr w:type="spellEnd"/>
     </w:p>
     <w:p>
       <w:pPr>
@@ -1521,6 +1527,7 @@
         </w:rPr>
         <w:t>20</w:t>
       </w:r>
+      <w:proofErr w:type="spellStart"/>
       <w:r>
         <w:rPr>
           <w:rFonts w:ascii="Consolas" w:eastAsia="Times New Roman" w:hAnsi="Consolas" w:cs="Times New Roman"/>
@@ -1532,6 +1539,7 @@
         </w:rPr>
         <w:t>px</w:t>
       </w:r>
+      <w:proofErr w:type="spellEnd"/>
       <w:r>
         <w:rPr>
           <w:rFonts w:ascii="Consolas" w:eastAsia="Times New Roman" w:hAnsi="Consolas" w:cs="Times New Roman"/>
@@ -1818,6 +1826,7 @@
         </w:rPr>
         <w:t>10</w:t>
       </w:r>
+      <w:proofErr w:type="spellStart"/>
       <w:r>
         <w:rPr>
           <w:rFonts w:ascii="Consolas" w:eastAsia="Times New Roman" w:hAnsi="Consolas" w:cs="Times New Roman"/>
@@ -1829,6 +1838,7 @@
         </w:rPr>
         <w:t>px</w:t>
       </w:r>
+      <w:proofErr w:type="spellEnd"/>
       <w:r>
         <w:rPr>
           <w:rFonts w:ascii="Consolas" w:eastAsia="Times New Roman" w:hAnsi="Consolas" w:cs="Times New Roman"/>
@@ -2018,6 +2028,7 @@
         </w:rPr>
         <w:t>:20</w:t>
       </w:r>
+      <w:proofErr w:type="spellStart"/>
       <w:r>
         <w:rPr>
           <w:b/>
@@ -2026,6 +2037,7 @@
         </w:rPr>
         <w:t>px</w:t>
       </w:r>
+      <w:proofErr w:type="spellEnd"/>
       <w:r>
         <w:rPr>
           <w:b/>
@@ -2155,13 +2167,23 @@
           <w:szCs w:val="32"/>
         </w:rPr>
       </w:pPr>
-      <w:r>
-        <w:rPr>
-          <w:b/>
-          <w:sz w:val="32"/>
-          <w:szCs w:val="32"/>
-        </w:rPr>
-        <w:t xml:space="preserve">fr - </w:t>
+      <w:proofErr w:type="spellStart"/>
+      <w:r>
+        <w:rPr>
+          <w:b/>
+          <w:sz w:val="32"/>
+          <w:szCs w:val="32"/>
+        </w:rPr>
+        <w:t>fr</w:t>
+      </w:r>
+      <w:proofErr w:type="spellEnd"/>
+      <w:r>
+        <w:rPr>
+          <w:b/>
+          <w:sz w:val="32"/>
+          <w:szCs w:val="32"/>
+        </w:rPr>
+        <w:t xml:space="preserve"> - </w:t>
       </w:r>
       <w:hyperlink r:id="rId15" w:history="1">
         <w:r>
@@ -2315,6 +2337,7 @@
           <w:szCs w:val="32"/>
         </w:rPr>
       </w:pPr>
+      <w:proofErr w:type="gramStart"/>
       <w:r>
         <w:rPr>
           <w:b/>
@@ -2322,7 +2345,16 @@
           <w:szCs w:val="32"/>
         </w:rPr>
         <w:lastRenderedPageBreak/>
-        <w:t>repeat()</w:t>
+        <w:t>repeat(</w:t>
+      </w:r>
+      <w:proofErr w:type="gramEnd"/>
+      <w:r>
+        <w:rPr>
+          <w:b/>
+          <w:sz w:val="32"/>
+          <w:szCs w:val="32"/>
+        </w:rPr>
+        <w:t>)</w:t>
       </w:r>
       <w:r>
         <w:rPr>
@@ -2455,6 +2487,2235 @@
           <w:szCs w:val="32"/>
         </w:rPr>
       </w:pPr>
+      <w:r>
+        <w:rPr>
+          <w:bCs/>
+          <w:sz w:val="32"/>
+          <w:szCs w:val="32"/>
+        </w:rPr>
+        <w:br w:type="page"/>
+      </w:r>
+    </w:p>
+    <w:p>
+      <w:pPr>
+        <w:jc w:val="center"/>
+        <w:rPr>
+          <w:b/>
+          <w:sz w:val="32"/>
+          <w:szCs w:val="32"/>
+          <w:lang w:val="ru-RU"/>
+        </w:rPr>
+      </w:pPr>
+      <w:r>
+        <w:rPr>
+          <w:b/>
+          <w:sz w:val="32"/>
+          <w:szCs w:val="32"/>
+          <w:lang w:val="ru-RU"/>
+        </w:rPr>
+        <w:lastRenderedPageBreak/>
+        <w:t xml:space="preserve">Явные неявные </w:t>
+      </w:r>
+      <w:r>
+        <w:rPr>
+          <w:b/>
+          <w:sz w:val="32"/>
+          <w:szCs w:val="32"/>
+        </w:rPr>
+        <w:t>Grid</w:t>
+      </w:r>
+    </w:p>
+    <w:p>
+      <w:pPr>
+        <w:rPr>
+          <w:bCs/>
+          <w:sz w:val="32"/>
+          <w:szCs w:val="32"/>
+          <w:lang w:val="ru-RU"/>
+        </w:rPr>
+      </w:pPr>
+      <w:r>
+        <w:rPr>
+          <w:b/>
+          <w:sz w:val="32"/>
+          <w:szCs w:val="32"/>
+          <w:lang w:val="ru-RU"/>
+        </w:rPr>
+        <w:t xml:space="preserve">Явные </w:t>
+      </w:r>
+      <w:r>
+        <w:rPr>
+          <w:bCs/>
+          <w:sz w:val="32"/>
+          <w:szCs w:val="32"/>
+          <w:lang w:val="ru-RU"/>
+        </w:rPr>
+        <w:t xml:space="preserve">– которые входит </w:t>
+      </w:r>
+      <w:r>
+        <w:rPr>
+          <w:bCs/>
+          <w:sz w:val="32"/>
+          <w:szCs w:val="32"/>
+          <w:lang w:val="ru-RU"/>
+        </w:rPr>
+        <w:t xml:space="preserve">описан явно в </w:t>
+      </w:r>
+      <w:r>
+        <w:rPr>
+          <w:bCs/>
+          <w:sz w:val="32"/>
+          <w:szCs w:val="32"/>
+        </w:rPr>
+        <w:t>CSS</w:t>
+      </w:r>
+    </w:p>
+    <w:p>
+      <w:pPr>
+        <w:rPr>
+          <w:bCs/>
+          <w:sz w:val="32"/>
+          <w:szCs w:val="32"/>
+          <w:lang w:val="ru-RU"/>
+        </w:rPr>
+      </w:pPr>
+      <w:r>
+        <w:rPr>
+          <w:b/>
+          <w:sz w:val="32"/>
+          <w:szCs w:val="32"/>
+          <w:lang w:val="ru-RU"/>
+        </w:rPr>
+        <w:t>Неявные</w:t>
+      </w:r>
+      <w:r>
+        <w:rPr>
+          <w:bCs/>
+          <w:sz w:val="32"/>
+          <w:szCs w:val="32"/>
+          <w:lang w:val="ru-RU"/>
+        </w:rPr>
+        <w:t xml:space="preserve"> – которые не входит</w:t>
+      </w:r>
+      <w:r>
+        <w:rPr>
+          <w:bCs/>
+          <w:sz w:val="32"/>
+          <w:szCs w:val="32"/>
+          <w:lang w:val="ru-RU"/>
+        </w:rPr>
+        <w:t xml:space="preserve"> (</w:t>
+      </w:r>
+      <w:r>
+        <w:rPr>
+          <w:bCs/>
+          <w:sz w:val="32"/>
+          <w:szCs w:val="32"/>
+          <w:lang w:val="ru-RU"/>
+        </w:rPr>
+        <w:t>описали 3 элемента, а унас 4)</w:t>
+      </w:r>
+      <w:r>
+        <w:rPr>
+          <w:bCs/>
+          <w:sz w:val="32"/>
+          <w:szCs w:val="32"/>
+          <w:lang w:val="ru-RU"/>
+        </w:rPr>
+        <w:t xml:space="preserve"> </w:t>
+      </w:r>
+    </w:p>
+    <w:p>
+      <w:pPr>
+        <w:rPr>
+          <w:b/>
+          <w:sz w:val="32"/>
+          <w:szCs w:val="32"/>
+        </w:rPr>
+      </w:pPr>
+      <w:r>
+        <w:rPr>
+          <w:b/>
+          <w:sz w:val="32"/>
+          <w:szCs w:val="32"/>
+          <w:lang w:val="ru-RU"/>
+        </w:rPr>
+        <w:tab/>
+      </w:r>
+      <w:r>
+        <w:rPr>
+          <w:b/>
+          <w:sz w:val="32"/>
+          <w:szCs w:val="32"/>
+        </w:rPr>
+        <w:t xml:space="preserve">Grid-auto-columns, </w:t>
+      </w:r>
+      <w:r>
+        <w:rPr>
+          <w:b/>
+          <w:sz w:val="32"/>
+          <w:szCs w:val="32"/>
+        </w:rPr>
+        <w:tab/>
+        <w:t>Grid-auto-rows</w:t>
+      </w:r>
+    </w:p>
+    <w:p>
+      <w:pPr>
+        <w:rPr>
+          <w:noProof/>
+        </w:rPr>
+      </w:pPr>
+      <w:r>
+        <w:rPr>
+          <w:bCs/>
+          <w:sz w:val="32"/>
+          <w:szCs w:val="32"/>
+        </w:rPr>
+        <w:t>Figma</w:t>
+      </w:r>
+      <w:r>
+        <w:rPr>
+          <w:bCs/>
+          <w:sz w:val="32"/>
+          <w:szCs w:val="32"/>
+        </w:rPr>
+        <w:t xml:space="preserve"> </w:t>
+      </w:r>
+      <w:hyperlink r:id="rId20" w:history="1">
+        <w:r>
+          <w:rPr>
+            <w:rStyle w:val="Hyperlink"/>
+            <w:bCs/>
+            <w:sz w:val="32"/>
+            <w:szCs w:val="32"/>
+          </w:rPr>
+          <w:t>https</w:t>
+        </w:r>
+        <w:r>
+          <w:rPr>
+            <w:rStyle w:val="Hyperlink"/>
+            <w:bCs/>
+            <w:sz w:val="32"/>
+            <w:szCs w:val="32"/>
+          </w:rPr>
+          <w:t>://</w:t>
+        </w:r>
+        <w:r>
+          <w:rPr>
+            <w:rStyle w:val="Hyperlink"/>
+            <w:bCs/>
+            <w:sz w:val="32"/>
+            <w:szCs w:val="32"/>
+          </w:rPr>
+          <w:t>www</w:t>
+        </w:r>
+        <w:r>
+          <w:rPr>
+            <w:rStyle w:val="Hyperlink"/>
+            <w:bCs/>
+            <w:sz w:val="32"/>
+            <w:szCs w:val="32"/>
+          </w:rPr>
+          <w:t>.</w:t>
+        </w:r>
+        <w:r>
+          <w:rPr>
+            <w:rStyle w:val="Hyperlink"/>
+            <w:bCs/>
+            <w:sz w:val="32"/>
+            <w:szCs w:val="32"/>
+          </w:rPr>
+          <w:t>figma</w:t>
+        </w:r>
+        <w:r>
+          <w:rPr>
+            <w:rStyle w:val="Hyperlink"/>
+            <w:bCs/>
+            <w:sz w:val="32"/>
+            <w:szCs w:val="32"/>
+          </w:rPr>
+          <w:t>.</w:t>
+        </w:r>
+        <w:r>
+          <w:rPr>
+            <w:rStyle w:val="Hyperlink"/>
+            <w:bCs/>
+            <w:sz w:val="32"/>
+            <w:szCs w:val="32"/>
+          </w:rPr>
+          <w:t>com</w:t>
+        </w:r>
+        <w:r>
+          <w:rPr>
+            <w:rStyle w:val="Hyperlink"/>
+            <w:bCs/>
+            <w:sz w:val="32"/>
+            <w:szCs w:val="32"/>
+          </w:rPr>
+          <w:t>/</w:t>
+        </w:r>
+        <w:r>
+          <w:rPr>
+            <w:rStyle w:val="Hyperlink"/>
+            <w:bCs/>
+            <w:sz w:val="32"/>
+            <w:szCs w:val="32"/>
+          </w:rPr>
+          <w:t>file</w:t>
+        </w:r>
+        <w:r>
+          <w:rPr>
+            <w:rStyle w:val="Hyperlink"/>
+            <w:bCs/>
+            <w:sz w:val="32"/>
+            <w:szCs w:val="32"/>
+          </w:rPr>
+          <w:t>/</w:t>
+        </w:r>
+        <w:r>
+          <w:rPr>
+            <w:rStyle w:val="Hyperlink"/>
+            <w:bCs/>
+            <w:sz w:val="32"/>
+            <w:szCs w:val="32"/>
+          </w:rPr>
+          <w:t>nM</w:t>
+        </w:r>
+        <w:r>
+          <w:rPr>
+            <w:rStyle w:val="Hyperlink"/>
+            <w:bCs/>
+            <w:sz w:val="32"/>
+            <w:szCs w:val="32"/>
+          </w:rPr>
+          <w:t>2</w:t>
+        </w:r>
+        <w:r>
+          <w:rPr>
+            <w:rStyle w:val="Hyperlink"/>
+            <w:bCs/>
+            <w:sz w:val="32"/>
+            <w:szCs w:val="32"/>
+          </w:rPr>
+          <w:t>g</w:t>
+        </w:r>
+        <w:r>
+          <w:rPr>
+            <w:rStyle w:val="Hyperlink"/>
+            <w:bCs/>
+            <w:sz w:val="32"/>
+            <w:szCs w:val="32"/>
+          </w:rPr>
+          <w:t>64</w:t>
+        </w:r>
+        <w:r>
+          <w:rPr>
+            <w:rStyle w:val="Hyperlink"/>
+            <w:bCs/>
+            <w:sz w:val="32"/>
+            <w:szCs w:val="32"/>
+          </w:rPr>
+          <w:t>w</w:t>
+        </w:r>
+        <w:r>
+          <w:rPr>
+            <w:rStyle w:val="Hyperlink"/>
+            <w:bCs/>
+            <w:sz w:val="32"/>
+            <w:szCs w:val="32"/>
+          </w:rPr>
+          <w:t>6</w:t>
+        </w:r>
+        <w:r>
+          <w:rPr>
+            <w:rStyle w:val="Hyperlink"/>
+            <w:bCs/>
+            <w:sz w:val="32"/>
+            <w:szCs w:val="32"/>
+          </w:rPr>
+          <w:t>wGhxKH</w:t>
+        </w:r>
+        <w:r>
+          <w:rPr>
+            <w:rStyle w:val="Hyperlink"/>
+            <w:bCs/>
+            <w:sz w:val="32"/>
+            <w:szCs w:val="32"/>
+          </w:rPr>
+          <w:t>0</w:t>
+        </w:r>
+        <w:r>
+          <w:rPr>
+            <w:rStyle w:val="Hyperlink"/>
+            <w:bCs/>
+            <w:sz w:val="32"/>
+            <w:szCs w:val="32"/>
+          </w:rPr>
+          <w:t>cmtVnja</w:t>
+        </w:r>
+        <w:r>
+          <w:rPr>
+            <w:rStyle w:val="Hyperlink"/>
+            <w:bCs/>
+            <w:sz w:val="32"/>
+            <w:szCs w:val="32"/>
+          </w:rPr>
+          <w:t>/</w:t>
+        </w:r>
+        <w:r>
+          <w:rPr>
+            <w:rStyle w:val="Hyperlink"/>
+            <w:bCs/>
+            <w:sz w:val="32"/>
+            <w:szCs w:val="32"/>
+          </w:rPr>
+          <w:t>CSS</w:t>
+        </w:r>
+        <w:r>
+          <w:rPr>
+            <w:rStyle w:val="Hyperlink"/>
+            <w:bCs/>
+            <w:sz w:val="32"/>
+            <w:szCs w:val="32"/>
+          </w:rPr>
+          <w:t>-</w:t>
+        </w:r>
+        <w:r>
+          <w:rPr>
+            <w:rStyle w:val="Hyperlink"/>
+            <w:bCs/>
+            <w:sz w:val="32"/>
+            <w:szCs w:val="32"/>
+          </w:rPr>
+          <w:t>Grid</w:t>
+        </w:r>
+        <w:r>
+          <w:rPr>
+            <w:rStyle w:val="Hyperlink"/>
+            <w:bCs/>
+            <w:sz w:val="32"/>
+            <w:szCs w:val="32"/>
+          </w:rPr>
+          <w:t>-</w:t>
+        </w:r>
+        <w:r>
+          <w:rPr>
+            <w:rStyle w:val="Hyperlink"/>
+            <w:bCs/>
+            <w:sz w:val="32"/>
+            <w:szCs w:val="32"/>
+          </w:rPr>
+          <w:t>Example</w:t>
+        </w:r>
+        <w:r>
+          <w:rPr>
+            <w:rStyle w:val="Hyperlink"/>
+            <w:bCs/>
+            <w:sz w:val="32"/>
+            <w:szCs w:val="32"/>
+          </w:rPr>
+          <w:t>?</w:t>
+        </w:r>
+        <w:r>
+          <w:rPr>
+            <w:rStyle w:val="Hyperlink"/>
+            <w:bCs/>
+            <w:sz w:val="32"/>
+            <w:szCs w:val="32"/>
+          </w:rPr>
+          <w:t>type</w:t>
+        </w:r>
+        <w:r>
+          <w:rPr>
+            <w:rStyle w:val="Hyperlink"/>
+            <w:bCs/>
+            <w:sz w:val="32"/>
+            <w:szCs w:val="32"/>
+          </w:rPr>
+          <w:t>=</w:t>
+        </w:r>
+        <w:r>
+          <w:rPr>
+            <w:rStyle w:val="Hyperlink"/>
+            <w:bCs/>
+            <w:sz w:val="32"/>
+            <w:szCs w:val="32"/>
+          </w:rPr>
+          <w:t>design</w:t>
+        </w:r>
+        <w:r>
+          <w:rPr>
+            <w:rStyle w:val="Hyperlink"/>
+            <w:bCs/>
+            <w:sz w:val="32"/>
+            <w:szCs w:val="32"/>
+          </w:rPr>
+          <w:t>&amp;</w:t>
+        </w:r>
+        <w:r>
+          <w:rPr>
+            <w:rStyle w:val="Hyperlink"/>
+            <w:bCs/>
+            <w:sz w:val="32"/>
+            <w:szCs w:val="32"/>
+          </w:rPr>
+          <w:t>node</w:t>
+        </w:r>
+        <w:r>
+          <w:rPr>
+            <w:rStyle w:val="Hyperlink"/>
+            <w:bCs/>
+            <w:sz w:val="32"/>
+            <w:szCs w:val="32"/>
+          </w:rPr>
+          <w:t>-</w:t>
+        </w:r>
+        <w:r>
+          <w:rPr>
+            <w:rStyle w:val="Hyperlink"/>
+            <w:bCs/>
+            <w:sz w:val="32"/>
+            <w:szCs w:val="32"/>
+          </w:rPr>
+          <w:t>id</w:t>
+        </w:r>
+        <w:r>
+          <w:rPr>
+            <w:rStyle w:val="Hyperlink"/>
+            <w:bCs/>
+            <w:sz w:val="32"/>
+            <w:szCs w:val="32"/>
+          </w:rPr>
+          <w:t>=0</w:t>
+        </w:r>
+        <w:r>
+          <w:rPr>
+            <w:noProof/>
+          </w:rPr>
+          <w:drawing>
+            <wp:inline distT="0" distB="0" distL="0" distR="0" wp14:anchorId="5655B4AD" wp14:editId="31012E6F">
+              <wp:extent cx="5871263" cy="5593080"/>
+              <wp:effectExtent l="0" t="0" r="0" b="7620"/>
+              <wp:docPr id="1109093006" name="Picture 1"/>
+              <wp:cNvGraphicFramePr>
+                <a:graphicFrameLocks xmlns:a="http://schemas.openxmlformats.org/drawingml/2006/main" noChangeAspect="1"/>
+              </wp:cNvGraphicFramePr>
+              <a:graphic xmlns:a="http://schemas.openxmlformats.org/drawingml/2006/main">
+                <a:graphicData uri="http://schemas.openxmlformats.org/drawingml/2006/picture">
+                  <pic:pic xmlns:pic="http://schemas.openxmlformats.org/drawingml/2006/picture">
+                    <pic:nvPicPr>
+                      <pic:cNvPr id="1109093006" name=""/>
+                      <pic:cNvPicPr/>
+                    </pic:nvPicPr>
+                    <pic:blipFill>
+                      <a:blip r:embed="rId21"/>
+                      <a:stretch>
+                        <a:fillRect/>
+                      </a:stretch>
+                    </pic:blipFill>
+                    <pic:spPr>
+                      <a:xfrm>
+                        <a:off x="0" y="0"/>
+                        <a:ext cx="5872108" cy="5593885"/>
+                      </a:xfrm>
+                      <a:prstGeom prst="rect">
+                        <a:avLst/>
+                      </a:prstGeom>
+                    </pic:spPr>
+                  </pic:pic>
+                </a:graphicData>
+              </a:graphic>
+            </wp:inline>
+          </w:drawing>
+        </w:r>
+        <w:r>
+          <w:rPr>
+            <w:rStyle w:val="Hyperlink"/>
+            <w:bCs/>
+            <w:sz w:val="32"/>
+            <w:szCs w:val="32"/>
+          </w:rPr>
+          <w:t>-</w:t>
+        </w:r>
+        <w:r>
+          <w:rPr>
+            <w:rStyle w:val="Hyperlink"/>
+            <w:bCs/>
+            <w:sz w:val="32"/>
+            <w:szCs w:val="32"/>
+          </w:rPr>
+          <w:lastRenderedPageBreak/>
+          <w:t>1&amp;</w:t>
+        </w:r>
+        <w:r>
+          <w:rPr>
+            <w:rStyle w:val="Hyperlink"/>
+            <w:bCs/>
+            <w:sz w:val="32"/>
+            <w:szCs w:val="32"/>
+          </w:rPr>
+          <w:t>mode</w:t>
+        </w:r>
+        <w:r>
+          <w:rPr>
+            <w:rStyle w:val="Hyperlink"/>
+            <w:bCs/>
+            <w:sz w:val="32"/>
+            <w:szCs w:val="32"/>
+          </w:rPr>
+          <w:t>=</w:t>
+        </w:r>
+        <w:r>
+          <w:rPr>
+            <w:rStyle w:val="Hyperlink"/>
+            <w:bCs/>
+            <w:sz w:val="32"/>
+            <w:szCs w:val="32"/>
+          </w:rPr>
+          <w:t>design</w:t>
+        </w:r>
+      </w:hyperlink>
+      <w:r>
+        <w:rPr>
+          <w:noProof/>
+        </w:rPr>
+        <w:t xml:space="preserve"> </w:t>
+      </w:r>
+      <w:r>
+        <w:rPr>
+          <w:noProof/>
+        </w:rPr>
+        <w:drawing>
+          <wp:inline distT="0" distB="0" distL="0" distR="0" wp14:anchorId="1A22BCD1" wp14:editId="41B26316">
+            <wp:extent cx="7134225" cy="5172075"/>
+            <wp:effectExtent l="0" t="0" r="9525" b="9525"/>
+            <wp:docPr id="1608960980" name="Picture 1"/>
+            <wp:cNvGraphicFramePr>
+              <a:graphicFrameLocks xmlns:a="http://schemas.openxmlformats.org/drawingml/2006/main" noChangeAspect="1"/>
+            </wp:cNvGraphicFramePr>
+            <a:graphic xmlns:a="http://schemas.openxmlformats.org/drawingml/2006/main">
+              <a:graphicData uri="http://schemas.openxmlformats.org/drawingml/2006/picture">
+                <pic:pic xmlns:pic="http://schemas.openxmlformats.org/drawingml/2006/picture">
+                  <pic:nvPicPr>
+                    <pic:cNvPr id="1608960980" name=""/>
+                    <pic:cNvPicPr/>
+                  </pic:nvPicPr>
+                  <pic:blipFill>
+                    <a:blip r:embed="rId22"/>
+                    <a:stretch>
+                      <a:fillRect/>
+                    </a:stretch>
+                  </pic:blipFill>
+                  <pic:spPr>
+                    <a:xfrm>
+                      <a:off x="0" y="0"/>
+                      <a:ext cx="7134225" cy="5172075"/>
+                    </a:xfrm>
+                    <a:prstGeom prst="rect">
+                      <a:avLst/>
+                    </a:prstGeom>
+                  </pic:spPr>
+                </pic:pic>
+              </a:graphicData>
+            </a:graphic>
+          </wp:inline>
+        </w:drawing>
+      </w:r>
+    </w:p>
+    <w:p>
+      <w:pPr>
+        <w:rPr>
+          <w:noProof/>
+        </w:rPr>
+      </w:pPr>
+      <w:r>
+        <w:rPr>
+          <w:noProof/>
+        </w:rPr>
+        <w:br w:type="page"/>
+      </w:r>
+    </w:p>
+    <w:p>
+      <w:pPr>
+        <w:jc w:val="center"/>
+        <w:rPr>
+          <w:b/>
+          <w:sz w:val="32"/>
+          <w:szCs w:val="32"/>
+        </w:rPr>
+      </w:pPr>
+      <w:r>
+        <w:rPr>
+          <w:b/>
+          <w:sz w:val="32"/>
+          <w:szCs w:val="32"/>
+          <w:lang w:val="ru-RU"/>
+        </w:rPr>
+        <w:lastRenderedPageBreak/>
+        <w:t>Ф</w:t>
+      </w:r>
+      <w:proofErr w:type="spellStart"/>
+      <w:r>
+        <w:rPr>
+          <w:b/>
+          <w:sz w:val="32"/>
+          <w:szCs w:val="32"/>
+        </w:rPr>
+        <w:t>ункция</w:t>
+      </w:r>
+      <w:proofErr w:type="spellEnd"/>
+      <w:r>
+        <w:rPr>
+          <w:b/>
+          <w:sz w:val="32"/>
+          <w:szCs w:val="32"/>
+        </w:rPr>
+        <w:t xml:space="preserve"> minmax() и </w:t>
+      </w:r>
+      <w:proofErr w:type="spellStart"/>
+      <w:r>
+        <w:rPr>
+          <w:b/>
+          <w:sz w:val="32"/>
+          <w:szCs w:val="32"/>
+        </w:rPr>
+        <w:t>масштабирование</w:t>
+      </w:r>
+      <w:proofErr w:type="spellEnd"/>
+      <w:r>
+        <w:rPr>
+          <w:b/>
+          <w:sz w:val="32"/>
+          <w:szCs w:val="32"/>
+        </w:rPr>
+        <w:t xml:space="preserve"> </w:t>
+      </w:r>
+      <w:proofErr w:type="spellStart"/>
+      <w:r>
+        <w:rPr>
+          <w:b/>
+          <w:sz w:val="32"/>
+          <w:szCs w:val="32"/>
+        </w:rPr>
+        <w:t>треков</w:t>
+      </w:r>
+      <w:proofErr w:type="spellEnd"/>
+    </w:p>
+    <w:p>
+      <w:pPr>
+        <w:rPr>
+          <w:bCs/>
+          <w:sz w:val="28"/>
+          <w:szCs w:val="28"/>
+          <w:lang w:val="ru-RU"/>
+        </w:rPr>
+      </w:pPr>
+      <w:r>
+        <w:rPr>
+          <w:bCs/>
+          <w:sz w:val="28"/>
+          <w:szCs w:val="28"/>
+          <w:lang w:val="ru-RU"/>
+        </w:rPr>
+        <w:t>Минимально максимальное значение для трека (элемента)</w:t>
+      </w:r>
+    </w:p>
+    <w:p>
+      <w:pPr>
+        <w:rPr>
+          <w:bCs/>
+          <w:sz w:val="28"/>
+          <w:szCs w:val="28"/>
+        </w:rPr>
+      </w:pPr>
+      <w:proofErr w:type="gramStart"/>
+      <w:r>
+        <w:rPr>
+          <w:b/>
+          <w:sz w:val="32"/>
+          <w:szCs w:val="32"/>
+        </w:rPr>
+        <w:t>minmax(</w:t>
+      </w:r>
+      <w:proofErr w:type="gramEnd"/>
+      <w:r>
+        <w:rPr>
+          <w:b/>
+          <w:sz w:val="32"/>
+          <w:szCs w:val="32"/>
+        </w:rPr>
+        <w:t>)</w:t>
+      </w:r>
+      <w:r>
+        <w:rPr>
+          <w:b/>
+          <w:sz w:val="32"/>
+          <w:szCs w:val="32"/>
+        </w:rPr>
+        <w:t xml:space="preserve"> </w:t>
+      </w:r>
+      <w:r>
+        <w:rPr>
+          <w:bCs/>
+          <w:sz w:val="32"/>
+          <w:szCs w:val="32"/>
+        </w:rPr>
+        <w:t>https://developer.mozilla.org/en-US/docs/Web/CSS/minmax</w:t>
+      </w:r>
+    </w:p>
+    <w:p>
+      <w:pPr>
+        <w:rPr>
+          <w:bCs/>
+          <w:sz w:val="28"/>
+          <w:szCs w:val="28"/>
+        </w:rPr>
+      </w:pPr>
+      <w:r>
+        <w:rPr>
+          <w:noProof/>
+        </w:rPr>
+        <w:drawing>
+          <wp:inline distT="0" distB="0" distL="0" distR="0" wp14:anchorId="1CB12531" wp14:editId="57168DA2">
+            <wp:extent cx="7223760" cy="1777365"/>
+            <wp:effectExtent l="0" t="0" r="0" b="0"/>
+            <wp:docPr id="1160981731" name="Picture 1"/>
+            <wp:cNvGraphicFramePr>
+              <a:graphicFrameLocks xmlns:a="http://schemas.openxmlformats.org/drawingml/2006/main" noChangeAspect="1"/>
+            </wp:cNvGraphicFramePr>
+            <a:graphic xmlns:a="http://schemas.openxmlformats.org/drawingml/2006/main">
+              <a:graphicData uri="http://schemas.openxmlformats.org/drawingml/2006/picture">
+                <pic:pic xmlns:pic="http://schemas.openxmlformats.org/drawingml/2006/picture">
+                  <pic:nvPicPr>
+                    <pic:cNvPr id="1160981731" name=""/>
+                    <pic:cNvPicPr/>
+                  </pic:nvPicPr>
+                  <pic:blipFill>
+                    <a:blip r:embed="rId23"/>
+                    <a:stretch>
+                      <a:fillRect/>
+                    </a:stretch>
+                  </pic:blipFill>
+                  <pic:spPr>
+                    <a:xfrm>
+                      <a:off x="0" y="0"/>
+                      <a:ext cx="7223760" cy="1777365"/>
+                    </a:xfrm>
+                    <a:prstGeom prst="rect">
+                      <a:avLst/>
+                    </a:prstGeom>
+                  </pic:spPr>
+                </pic:pic>
+              </a:graphicData>
+            </a:graphic>
+          </wp:inline>
+        </w:drawing>
+      </w:r>
+    </w:p>
+    <w:p>
+      <w:pPr>
+        <w:rPr>
+          <w:bCs/>
+          <w:sz w:val="28"/>
+          <w:szCs w:val="28"/>
+        </w:rPr>
+      </w:pPr>
+      <w:r>
+        <w:rPr>
+          <w:bCs/>
+          <w:sz w:val="28"/>
+          <w:szCs w:val="28"/>
+          <w:lang w:val="ru-RU"/>
+        </w:rPr>
+        <w:t>или</w:t>
+      </w:r>
+    </w:p>
+    <w:p>
+      <w:pPr>
+        <w:rPr>
+          <w:bCs/>
+          <w:sz w:val="28"/>
+          <w:szCs w:val="28"/>
+        </w:rPr>
+      </w:pPr>
+      <w:r>
+        <w:rPr>
+          <w:noProof/>
+        </w:rPr>
+        <w:drawing>
+          <wp:inline distT="0" distB="0" distL="0" distR="0" wp14:anchorId="52B0F31D" wp14:editId="696B7C25">
+            <wp:extent cx="4638675" cy="609600"/>
+            <wp:effectExtent l="0" t="0" r="9525" b="0"/>
+            <wp:docPr id="719878309" name="Picture 1"/>
+            <wp:cNvGraphicFramePr>
+              <a:graphicFrameLocks xmlns:a="http://schemas.openxmlformats.org/drawingml/2006/main" noChangeAspect="1"/>
+            </wp:cNvGraphicFramePr>
+            <a:graphic xmlns:a="http://schemas.openxmlformats.org/drawingml/2006/main">
+              <a:graphicData uri="http://schemas.openxmlformats.org/drawingml/2006/picture">
+                <pic:pic xmlns:pic="http://schemas.openxmlformats.org/drawingml/2006/picture">
+                  <pic:nvPicPr>
+                    <pic:cNvPr id="719878309" name=""/>
+                    <pic:cNvPicPr/>
+                  </pic:nvPicPr>
+                  <pic:blipFill>
+                    <a:blip r:embed="rId24"/>
+                    <a:stretch>
+                      <a:fillRect/>
+                    </a:stretch>
+                  </pic:blipFill>
+                  <pic:spPr>
+                    <a:xfrm>
+                      <a:off x="0" y="0"/>
+                      <a:ext cx="4638675" cy="609600"/>
+                    </a:xfrm>
+                    <a:prstGeom prst="rect">
+                      <a:avLst/>
+                    </a:prstGeom>
+                  </pic:spPr>
+                </pic:pic>
+              </a:graphicData>
+            </a:graphic>
+          </wp:inline>
+        </w:drawing>
+      </w:r>
+    </w:p>
+    <w:p>
+      <w:pPr>
+        <w:rPr>
+          <w:bCs/>
+          <w:sz w:val="28"/>
+          <w:szCs w:val="28"/>
+        </w:rPr>
+      </w:pPr>
+      <w:r>
+        <w:rPr>
+          <w:bCs/>
+          <w:sz w:val="28"/>
+          <w:szCs w:val="28"/>
+          <w:lang w:val="ru-RU"/>
+        </w:rPr>
+        <w:t xml:space="preserve">Команда </w:t>
+      </w:r>
+      <w:r>
+        <w:rPr>
+          <w:b/>
+          <w:sz w:val="28"/>
+          <w:szCs w:val="28"/>
+        </w:rPr>
+        <w:t>auto</w:t>
+      </w:r>
+      <w:r>
+        <w:rPr>
+          <w:bCs/>
+          <w:sz w:val="28"/>
+          <w:szCs w:val="28"/>
+        </w:rPr>
+        <w:t xml:space="preserve"> </w:t>
+      </w:r>
+      <w:r>
+        <w:rPr>
+          <w:bCs/>
+          <w:sz w:val="28"/>
+          <w:szCs w:val="28"/>
+          <w:lang w:val="ru-RU"/>
+        </w:rPr>
+        <w:t>– выравнивает автоматически</w:t>
+      </w:r>
+    </w:p>
+    <w:p>
+      <w:pPr>
+        <w:rPr>
+          <w:bCs/>
+          <w:sz w:val="28"/>
+          <w:szCs w:val="28"/>
+        </w:rPr>
+      </w:pPr>
+      <w:r>
+        <w:rPr>
+          <w:noProof/>
+        </w:rPr>
+        <w:drawing>
+          <wp:inline distT="0" distB="0" distL="0" distR="0" wp14:anchorId="68B1B13B" wp14:editId="7B547CF5">
+            <wp:extent cx="7223760" cy="2432050"/>
+            <wp:effectExtent l="0" t="0" r="0" b="6350"/>
+            <wp:docPr id="1698597858" name="Picture 1"/>
+            <wp:cNvGraphicFramePr>
+              <a:graphicFrameLocks xmlns:a="http://schemas.openxmlformats.org/drawingml/2006/main" noChangeAspect="1"/>
+            </wp:cNvGraphicFramePr>
+            <a:graphic xmlns:a="http://schemas.openxmlformats.org/drawingml/2006/main">
+              <a:graphicData uri="http://schemas.openxmlformats.org/drawingml/2006/picture">
+                <pic:pic xmlns:pic="http://schemas.openxmlformats.org/drawingml/2006/picture">
+                  <pic:nvPicPr>
+                    <pic:cNvPr id="1698597858" name=""/>
+                    <pic:cNvPicPr/>
+                  </pic:nvPicPr>
+                  <pic:blipFill>
+                    <a:blip r:embed="rId25"/>
+                    <a:stretch>
+                      <a:fillRect/>
+                    </a:stretch>
+                  </pic:blipFill>
+                  <pic:spPr>
+                    <a:xfrm>
+                      <a:off x="0" y="0"/>
+                      <a:ext cx="7223760" cy="2432050"/>
+                    </a:xfrm>
+                    <a:prstGeom prst="rect">
+                      <a:avLst/>
+                    </a:prstGeom>
+                  </pic:spPr>
+                </pic:pic>
+              </a:graphicData>
+            </a:graphic>
+          </wp:inline>
+        </w:drawing>
+      </w:r>
+    </w:p>
+    <w:p>
+      <w:pPr>
+        <w:rPr>
+          <w:bCs/>
+          <w:sz w:val="28"/>
+          <w:szCs w:val="28"/>
+          <w:lang w:val="ru-RU"/>
+        </w:rPr>
+      </w:pPr>
+      <w:r>
+        <w:rPr>
+          <w:b/>
+          <w:sz w:val="28"/>
+          <w:szCs w:val="28"/>
+        </w:rPr>
+        <w:t>auto</w:t>
+      </w:r>
+      <w:r>
+        <w:rPr>
+          <w:b/>
+          <w:sz w:val="28"/>
+          <w:szCs w:val="28"/>
+          <w:lang w:val="ru-RU"/>
+        </w:rPr>
+        <w:t>-</w:t>
+      </w:r>
+      <w:r>
+        <w:rPr>
+          <w:b/>
+          <w:sz w:val="28"/>
+          <w:szCs w:val="28"/>
+        </w:rPr>
+        <w:t>fill</w:t>
+      </w:r>
+      <w:r>
+        <w:rPr>
+          <w:b/>
+          <w:sz w:val="28"/>
+          <w:szCs w:val="28"/>
+          <w:lang w:val="ru-RU"/>
+        </w:rPr>
+        <w:t xml:space="preserve"> </w:t>
+      </w:r>
+      <w:r>
+        <w:rPr>
+          <w:bCs/>
+          <w:sz w:val="28"/>
+          <w:szCs w:val="28"/>
+          <w:lang w:val="ru-RU"/>
+        </w:rPr>
+        <w:t>автоматически заполняет пространство браузера</w:t>
+      </w:r>
+      <w:r>
+        <w:rPr>
+          <w:bCs/>
+          <w:sz w:val="28"/>
+          <w:szCs w:val="28"/>
+          <w:lang w:val="ru-RU"/>
+        </w:rPr>
+        <w:t xml:space="preserve"> (оставляет пустое место)</w:t>
+      </w:r>
+    </w:p>
+    <w:p>
+      <w:pPr>
+        <w:rPr>
+          <w:bCs/>
+          <w:sz w:val="28"/>
+          <w:szCs w:val="28"/>
+          <w:lang w:val="ru-RU"/>
+        </w:rPr>
+      </w:pPr>
+      <w:r>
+        <w:rPr>
+          <w:b/>
+          <w:sz w:val="28"/>
+          <w:szCs w:val="28"/>
+        </w:rPr>
+        <w:t>auto</w:t>
+      </w:r>
+      <w:r>
+        <w:rPr>
+          <w:b/>
+          <w:sz w:val="28"/>
+          <w:szCs w:val="28"/>
+          <w:lang w:val="ru-RU"/>
+        </w:rPr>
+        <w:t>-</w:t>
+      </w:r>
+      <w:r>
+        <w:rPr>
+          <w:b/>
+          <w:sz w:val="28"/>
+          <w:szCs w:val="28"/>
+        </w:rPr>
+        <w:t>fit</w:t>
+      </w:r>
+      <w:r>
+        <w:rPr>
+          <w:b/>
+          <w:sz w:val="28"/>
+          <w:szCs w:val="28"/>
+          <w:lang w:val="ru-RU"/>
+        </w:rPr>
+        <w:t xml:space="preserve"> </w:t>
+      </w:r>
+      <w:r>
+        <w:rPr>
+          <w:bCs/>
+          <w:sz w:val="28"/>
+          <w:szCs w:val="28"/>
+          <w:lang w:val="ru-RU"/>
+        </w:rPr>
+        <w:t>работает также,</w:t>
+      </w:r>
+      <w:r>
+        <w:rPr>
+          <w:b/>
+          <w:sz w:val="28"/>
+          <w:szCs w:val="28"/>
+          <w:lang w:val="ru-RU"/>
+        </w:rPr>
+        <w:t xml:space="preserve"> </w:t>
+      </w:r>
+      <w:r>
+        <w:rPr>
+          <w:bCs/>
+          <w:sz w:val="28"/>
+          <w:szCs w:val="28"/>
+          <w:lang w:val="ru-RU"/>
+        </w:rPr>
+        <w:t>за исключением не оставляет пустое место</w:t>
+      </w:r>
+    </w:p>
+    <w:p>
+      <w:pPr>
+        <w:rPr>
+          <w:bCs/>
+          <w:sz w:val="28"/>
+          <w:szCs w:val="28"/>
+        </w:rPr>
+      </w:pPr>
+      <w:hyperlink r:id="rId26" w:history="1">
+        <w:r>
+          <w:rPr>
+            <w:rStyle w:val="Hyperlink"/>
+            <w:bCs/>
+            <w:sz w:val="28"/>
+            <w:szCs w:val="28"/>
+          </w:rPr>
+          <w:t>https</w:t>
+        </w:r>
+        <w:r>
+          <w:rPr>
+            <w:rStyle w:val="Hyperlink"/>
+            <w:bCs/>
+            <w:sz w:val="28"/>
+            <w:szCs w:val="28"/>
+            <w:lang w:val="ru-RU"/>
+          </w:rPr>
+          <w:t>://</w:t>
+        </w:r>
+        <w:r>
+          <w:rPr>
+            <w:rStyle w:val="Hyperlink"/>
+            <w:bCs/>
+            <w:sz w:val="28"/>
+            <w:szCs w:val="28"/>
+          </w:rPr>
+          <w:t>medium</w:t>
+        </w:r>
+        <w:r>
+          <w:rPr>
+            <w:rStyle w:val="Hyperlink"/>
+            <w:bCs/>
+            <w:sz w:val="28"/>
+            <w:szCs w:val="28"/>
+            <w:lang w:val="ru-RU"/>
+          </w:rPr>
+          <w:t>.</w:t>
+        </w:r>
+        <w:r>
+          <w:rPr>
+            <w:rStyle w:val="Hyperlink"/>
+            <w:bCs/>
+            <w:sz w:val="28"/>
+            <w:szCs w:val="28"/>
+          </w:rPr>
+          <w:t>com</w:t>
+        </w:r>
+        <w:r>
+          <w:rPr>
+            <w:rStyle w:val="Hyperlink"/>
+            <w:bCs/>
+            <w:sz w:val="28"/>
+            <w:szCs w:val="28"/>
+            <w:lang w:val="ru-RU"/>
+          </w:rPr>
+          <w:t>/@</w:t>
+        </w:r>
+        <w:proofErr w:type="spellStart"/>
+        <w:r>
+          <w:rPr>
+            <w:rStyle w:val="Hyperlink"/>
+            <w:bCs/>
+            <w:sz w:val="28"/>
+            <w:szCs w:val="28"/>
+          </w:rPr>
+          <w:t>stasonmars</w:t>
+        </w:r>
+        <w:proofErr w:type="spellEnd"/>
+        <w:r>
+          <w:rPr>
+            <w:rStyle w:val="Hyperlink"/>
+            <w:bCs/>
+            <w:sz w:val="28"/>
+            <w:szCs w:val="28"/>
+            <w:lang w:val="ru-RU"/>
+          </w:rPr>
+          <w:t>/%</w:t>
+        </w:r>
+        <w:r>
+          <w:rPr>
+            <w:rStyle w:val="Hyperlink"/>
+            <w:bCs/>
+            <w:sz w:val="28"/>
+            <w:szCs w:val="28"/>
+          </w:rPr>
+          <w:t>D</w:t>
+        </w:r>
+        <w:r>
+          <w:rPr>
+            <w:rStyle w:val="Hyperlink"/>
+            <w:bCs/>
+            <w:sz w:val="28"/>
+            <w:szCs w:val="28"/>
+            <w:lang w:val="ru-RU"/>
+          </w:rPr>
+          <w:t>0%</w:t>
+        </w:r>
+        <w:r>
+          <w:rPr>
+            <w:rStyle w:val="Hyperlink"/>
+            <w:bCs/>
+            <w:sz w:val="28"/>
+            <w:szCs w:val="28"/>
+          </w:rPr>
+          <w:t>BA</w:t>
+        </w:r>
+        <w:r>
+          <w:rPr>
+            <w:rStyle w:val="Hyperlink"/>
+            <w:bCs/>
+            <w:sz w:val="28"/>
+            <w:szCs w:val="28"/>
+            <w:lang w:val="ru-RU"/>
+          </w:rPr>
+          <w:t>%</w:t>
+        </w:r>
+        <w:r>
+          <w:rPr>
+            <w:rStyle w:val="Hyperlink"/>
+            <w:bCs/>
+            <w:sz w:val="28"/>
+            <w:szCs w:val="28"/>
+          </w:rPr>
+          <w:t>D</w:t>
+        </w:r>
+        <w:r>
+          <w:rPr>
+            <w:rStyle w:val="Hyperlink"/>
+            <w:bCs/>
+            <w:sz w:val="28"/>
+            <w:szCs w:val="28"/>
+            <w:lang w:val="ru-RU"/>
+          </w:rPr>
+          <w:t>0%</w:t>
+        </w:r>
+        <w:r>
+          <w:rPr>
+            <w:rStyle w:val="Hyperlink"/>
+            <w:bCs/>
+            <w:sz w:val="28"/>
+            <w:szCs w:val="28"/>
+          </w:rPr>
+          <w:t>B</w:t>
+        </w:r>
+        <w:r>
+          <w:rPr>
+            <w:rStyle w:val="Hyperlink"/>
+            <w:bCs/>
+            <w:sz w:val="28"/>
+            <w:szCs w:val="28"/>
+            <w:lang w:val="ru-RU"/>
+          </w:rPr>
+          <w:t>0%</w:t>
+        </w:r>
+        <w:r>
+          <w:rPr>
+            <w:rStyle w:val="Hyperlink"/>
+            <w:bCs/>
+            <w:sz w:val="28"/>
+            <w:szCs w:val="28"/>
+          </w:rPr>
+          <w:t>D</w:t>
+        </w:r>
+        <w:r>
+          <w:rPr>
+            <w:rStyle w:val="Hyperlink"/>
+            <w:bCs/>
+            <w:sz w:val="28"/>
+            <w:szCs w:val="28"/>
+            <w:lang w:val="ru-RU"/>
+          </w:rPr>
+          <w:t>0%</w:t>
+        </w:r>
+        <w:r>
+          <w:rPr>
+            <w:rStyle w:val="Hyperlink"/>
+            <w:bCs/>
+            <w:sz w:val="28"/>
+            <w:szCs w:val="28"/>
+          </w:rPr>
+          <w:t>BA</w:t>
+        </w:r>
+        <w:r>
+          <w:rPr>
+            <w:rStyle w:val="Hyperlink"/>
+            <w:bCs/>
+            <w:sz w:val="28"/>
+            <w:szCs w:val="28"/>
+            <w:lang w:val="ru-RU"/>
+          </w:rPr>
+          <w:t>-%</w:t>
+        </w:r>
+        <w:r>
+          <w:rPr>
+            <w:rStyle w:val="Hyperlink"/>
+            <w:bCs/>
+            <w:sz w:val="28"/>
+            <w:szCs w:val="28"/>
+          </w:rPr>
+          <w:t>D</w:t>
+        </w:r>
+        <w:r>
+          <w:rPr>
+            <w:rStyle w:val="Hyperlink"/>
+            <w:bCs/>
+            <w:sz w:val="28"/>
+            <w:szCs w:val="28"/>
+            <w:lang w:val="ru-RU"/>
+          </w:rPr>
+          <w:t>1%80%</w:t>
+        </w:r>
+        <w:r>
+          <w:rPr>
+            <w:rStyle w:val="Hyperlink"/>
+            <w:bCs/>
+            <w:sz w:val="28"/>
+            <w:szCs w:val="28"/>
+          </w:rPr>
+          <w:t>D</w:t>
+        </w:r>
+        <w:r>
+          <w:rPr>
+            <w:rStyle w:val="Hyperlink"/>
+            <w:bCs/>
+            <w:sz w:val="28"/>
+            <w:szCs w:val="28"/>
+            <w:lang w:val="ru-RU"/>
+          </w:rPr>
+          <w:t>0%</w:t>
+        </w:r>
+        <w:r>
+          <w:rPr>
+            <w:rStyle w:val="Hyperlink"/>
+            <w:bCs/>
+            <w:sz w:val="28"/>
+            <w:szCs w:val="28"/>
+          </w:rPr>
+          <w:t>B</w:t>
+        </w:r>
+        <w:r>
+          <w:rPr>
+            <w:rStyle w:val="Hyperlink"/>
+            <w:bCs/>
+            <w:sz w:val="28"/>
+            <w:szCs w:val="28"/>
+            <w:lang w:val="ru-RU"/>
+          </w:rPr>
+          <w:t>0%</w:t>
+        </w:r>
+        <w:r>
+          <w:rPr>
+            <w:rStyle w:val="Hyperlink"/>
+            <w:bCs/>
+            <w:sz w:val="28"/>
+            <w:szCs w:val="28"/>
+          </w:rPr>
+          <w:t>D</w:t>
+        </w:r>
+        <w:r>
+          <w:rPr>
+            <w:rStyle w:val="Hyperlink"/>
+            <w:bCs/>
+            <w:sz w:val="28"/>
+            <w:szCs w:val="28"/>
+            <w:lang w:val="ru-RU"/>
+          </w:rPr>
+          <w:t>0%</w:t>
+        </w:r>
+        <w:r>
+          <w:rPr>
+            <w:rStyle w:val="Hyperlink"/>
+            <w:bCs/>
+            <w:sz w:val="28"/>
+            <w:szCs w:val="28"/>
+          </w:rPr>
+          <w:t>B</w:t>
+        </w:r>
+        <w:r>
+          <w:rPr>
+            <w:rStyle w:val="Hyperlink"/>
+            <w:bCs/>
+            <w:sz w:val="28"/>
+            <w:szCs w:val="28"/>
+            <w:lang w:val="ru-RU"/>
+          </w:rPr>
+          <w:t>1%</w:t>
+        </w:r>
+        <w:r>
+          <w:rPr>
+            <w:rStyle w:val="Hyperlink"/>
+            <w:bCs/>
+            <w:sz w:val="28"/>
+            <w:szCs w:val="28"/>
+          </w:rPr>
+          <w:t>D</w:t>
+        </w:r>
+        <w:r>
+          <w:rPr>
+            <w:rStyle w:val="Hyperlink"/>
+            <w:bCs/>
+            <w:sz w:val="28"/>
+            <w:szCs w:val="28"/>
+            <w:lang w:val="ru-RU"/>
+          </w:rPr>
+          <w:t>0%</w:t>
+        </w:r>
+        <w:r>
+          <w:rPr>
+            <w:rStyle w:val="Hyperlink"/>
+            <w:bCs/>
+            <w:sz w:val="28"/>
+            <w:szCs w:val="28"/>
+          </w:rPr>
+          <w:t>BE</w:t>
+        </w:r>
+        <w:r>
+          <w:rPr>
+            <w:rStyle w:val="Hyperlink"/>
+            <w:bCs/>
+            <w:sz w:val="28"/>
+            <w:szCs w:val="28"/>
+            <w:lang w:val="ru-RU"/>
+          </w:rPr>
+          <w:t>%</w:t>
+        </w:r>
+        <w:r>
+          <w:rPr>
+            <w:rStyle w:val="Hyperlink"/>
+            <w:bCs/>
+            <w:sz w:val="28"/>
+            <w:szCs w:val="28"/>
+          </w:rPr>
+          <w:t>D</w:t>
+        </w:r>
+        <w:r>
+          <w:rPr>
+            <w:rStyle w:val="Hyperlink"/>
+            <w:bCs/>
+            <w:sz w:val="28"/>
+            <w:szCs w:val="28"/>
+            <w:lang w:val="ru-RU"/>
+          </w:rPr>
+          <w:t>1%82%</w:t>
+        </w:r>
+        <w:r>
+          <w:rPr>
+            <w:rStyle w:val="Hyperlink"/>
+            <w:bCs/>
+            <w:sz w:val="28"/>
+            <w:szCs w:val="28"/>
+          </w:rPr>
+          <w:t>D</w:t>
+        </w:r>
+        <w:r>
+          <w:rPr>
+            <w:rStyle w:val="Hyperlink"/>
+            <w:bCs/>
+            <w:sz w:val="28"/>
+            <w:szCs w:val="28"/>
+            <w:lang w:val="ru-RU"/>
+          </w:rPr>
+          <w:t>0%</w:t>
+        </w:r>
+        <w:r>
+          <w:rPr>
+            <w:rStyle w:val="Hyperlink"/>
+            <w:bCs/>
+            <w:sz w:val="28"/>
+            <w:szCs w:val="28"/>
+          </w:rPr>
+          <w:t>B</w:t>
+        </w:r>
+        <w:r>
+          <w:rPr>
+            <w:rStyle w:val="Hyperlink"/>
+            <w:bCs/>
+            <w:sz w:val="28"/>
+            <w:szCs w:val="28"/>
+            <w:lang w:val="ru-RU"/>
+          </w:rPr>
+          <w:t>0%</w:t>
+        </w:r>
+        <w:r>
+          <w:rPr>
+            <w:rStyle w:val="Hyperlink"/>
+            <w:bCs/>
+            <w:sz w:val="28"/>
+            <w:szCs w:val="28"/>
+          </w:rPr>
+          <w:t>D</w:t>
+        </w:r>
+        <w:r>
+          <w:rPr>
+            <w:rStyle w:val="Hyperlink"/>
+            <w:bCs/>
+            <w:sz w:val="28"/>
+            <w:szCs w:val="28"/>
+            <w:lang w:val="ru-RU"/>
+          </w:rPr>
+          <w:t>1%8</w:t>
+        </w:r>
+        <w:r>
+          <w:rPr>
+            <w:rStyle w:val="Hyperlink"/>
+            <w:bCs/>
+            <w:sz w:val="28"/>
+            <w:szCs w:val="28"/>
+          </w:rPr>
+          <w:t>E</w:t>
+        </w:r>
+        <w:r>
+          <w:rPr>
+            <w:rStyle w:val="Hyperlink"/>
+            <w:bCs/>
+            <w:sz w:val="28"/>
+            <w:szCs w:val="28"/>
+            <w:lang w:val="ru-RU"/>
+          </w:rPr>
+          <w:t>%</w:t>
+        </w:r>
+        <w:r>
+          <w:rPr>
+            <w:rStyle w:val="Hyperlink"/>
+            <w:bCs/>
+            <w:sz w:val="28"/>
+            <w:szCs w:val="28"/>
+          </w:rPr>
+          <w:t>D</w:t>
+        </w:r>
+        <w:r>
+          <w:rPr>
+            <w:rStyle w:val="Hyperlink"/>
+            <w:bCs/>
+            <w:sz w:val="28"/>
+            <w:szCs w:val="28"/>
+            <w:lang w:val="ru-RU"/>
+          </w:rPr>
+          <w:t>1%82-</w:t>
+        </w:r>
+        <w:r>
+          <w:rPr>
+            <w:rStyle w:val="Hyperlink"/>
+            <w:bCs/>
+            <w:sz w:val="28"/>
+            <w:szCs w:val="28"/>
+          </w:rPr>
+          <w:t>auto</w:t>
+        </w:r>
+        <w:r>
+          <w:rPr>
+            <w:rStyle w:val="Hyperlink"/>
+            <w:bCs/>
+            <w:sz w:val="28"/>
+            <w:szCs w:val="28"/>
+            <w:lang w:val="ru-RU"/>
+          </w:rPr>
+          <w:t>-</w:t>
+        </w:r>
+        <w:r>
+          <w:rPr>
+            <w:rStyle w:val="Hyperlink"/>
+            <w:bCs/>
+            <w:sz w:val="28"/>
+            <w:szCs w:val="28"/>
+          </w:rPr>
+          <w:t>fill</w:t>
+        </w:r>
+        <w:r>
+          <w:rPr>
+            <w:rStyle w:val="Hyperlink"/>
+            <w:bCs/>
+            <w:sz w:val="28"/>
+            <w:szCs w:val="28"/>
+            <w:lang w:val="ru-RU"/>
+          </w:rPr>
+          <w:t>-%</w:t>
+        </w:r>
+        <w:r>
+          <w:rPr>
+            <w:rStyle w:val="Hyperlink"/>
+            <w:bCs/>
+            <w:sz w:val="28"/>
+            <w:szCs w:val="28"/>
+          </w:rPr>
+          <w:t>D</w:t>
+        </w:r>
+        <w:r>
+          <w:rPr>
+            <w:rStyle w:val="Hyperlink"/>
+            <w:bCs/>
+            <w:sz w:val="28"/>
+            <w:szCs w:val="28"/>
+            <w:lang w:val="ru-RU"/>
+          </w:rPr>
+          <w:t>0%</w:t>
+        </w:r>
+        <w:r>
+          <w:rPr>
+            <w:rStyle w:val="Hyperlink"/>
+            <w:bCs/>
+            <w:sz w:val="28"/>
+            <w:szCs w:val="28"/>
+          </w:rPr>
+          <w:t>B</w:t>
+        </w:r>
+        <w:r>
+          <w:rPr>
+            <w:rStyle w:val="Hyperlink"/>
+            <w:bCs/>
+            <w:sz w:val="28"/>
+            <w:szCs w:val="28"/>
+            <w:lang w:val="ru-RU"/>
+          </w:rPr>
+          <w:t>8-</w:t>
+        </w:r>
+        <w:r>
+          <w:rPr>
+            <w:rStyle w:val="Hyperlink"/>
+            <w:bCs/>
+            <w:sz w:val="28"/>
+            <w:szCs w:val="28"/>
+          </w:rPr>
+          <w:t>auto</w:t>
+        </w:r>
+        <w:r>
+          <w:rPr>
+            <w:rStyle w:val="Hyperlink"/>
+            <w:bCs/>
+            <w:sz w:val="28"/>
+            <w:szCs w:val="28"/>
+            <w:lang w:val="ru-RU"/>
+          </w:rPr>
+          <w:t>-</w:t>
+        </w:r>
+        <w:r>
+          <w:rPr>
+            <w:rStyle w:val="Hyperlink"/>
+            <w:bCs/>
+            <w:sz w:val="28"/>
+            <w:szCs w:val="28"/>
+          </w:rPr>
+          <w:t>fit</w:t>
+        </w:r>
+        <w:r>
+          <w:rPr>
+            <w:rStyle w:val="Hyperlink"/>
+            <w:bCs/>
+            <w:sz w:val="28"/>
+            <w:szCs w:val="28"/>
+            <w:lang w:val="ru-RU"/>
+          </w:rPr>
+          <w:t>-%</w:t>
+        </w:r>
+        <w:r>
+          <w:rPr>
+            <w:rStyle w:val="Hyperlink"/>
+            <w:bCs/>
+            <w:sz w:val="28"/>
+            <w:szCs w:val="28"/>
+          </w:rPr>
+          <w:t>D</w:t>
+        </w:r>
+        <w:r>
+          <w:rPr>
+            <w:rStyle w:val="Hyperlink"/>
+            <w:bCs/>
+            <w:sz w:val="28"/>
+            <w:szCs w:val="28"/>
+            <w:lang w:val="ru-RU"/>
+          </w:rPr>
+          <w:t>0%</w:t>
+        </w:r>
+        <w:r>
+          <w:rPr>
+            <w:rStyle w:val="Hyperlink"/>
+            <w:bCs/>
+            <w:sz w:val="28"/>
+            <w:szCs w:val="28"/>
+          </w:rPr>
+          <w:t>B</w:t>
+        </w:r>
+        <w:r>
+          <w:rPr>
+            <w:rStyle w:val="Hyperlink"/>
+            <w:bCs/>
+            <w:sz w:val="28"/>
+            <w:szCs w:val="28"/>
+            <w:lang w:val="ru-RU"/>
+          </w:rPr>
+          <w:t>2-</w:t>
+        </w:r>
+        <w:proofErr w:type="spellStart"/>
+        <w:r>
+          <w:rPr>
+            <w:rStyle w:val="Hyperlink"/>
+            <w:bCs/>
+            <w:sz w:val="28"/>
+            <w:szCs w:val="28"/>
+          </w:rPr>
+          <w:t>css</w:t>
+        </w:r>
+        <w:proofErr w:type="spellEnd"/>
+        <w:r>
+          <w:rPr>
+            <w:rStyle w:val="Hyperlink"/>
+            <w:bCs/>
+            <w:sz w:val="28"/>
+            <w:szCs w:val="28"/>
+            <w:lang w:val="ru-RU"/>
+          </w:rPr>
+          <w:t>-</w:t>
+        </w:r>
+        <w:r>
+          <w:rPr>
+            <w:rStyle w:val="Hyperlink"/>
+            <w:bCs/>
+            <w:sz w:val="28"/>
+            <w:szCs w:val="28"/>
+          </w:rPr>
+          <w:t>grid</w:t>
+        </w:r>
+        <w:r>
+          <w:rPr>
+            <w:rStyle w:val="Hyperlink"/>
+            <w:bCs/>
+            <w:sz w:val="28"/>
+            <w:szCs w:val="28"/>
+            <w:lang w:val="ru-RU"/>
+          </w:rPr>
+          <w:t>-7</w:t>
+        </w:r>
+        <w:r>
+          <w:rPr>
+            <w:rStyle w:val="Hyperlink"/>
+            <w:bCs/>
+            <w:sz w:val="28"/>
+            <w:szCs w:val="28"/>
+          </w:rPr>
+          <w:t>d</w:t>
+        </w:r>
+        <w:r>
+          <w:rPr>
+            <w:rStyle w:val="Hyperlink"/>
+            <w:bCs/>
+            <w:sz w:val="28"/>
+            <w:szCs w:val="28"/>
+            <w:lang w:val="ru-RU"/>
+          </w:rPr>
+          <w:t>903</w:t>
+        </w:r>
+        <w:r>
+          <w:rPr>
+            <w:rStyle w:val="Hyperlink"/>
+            <w:bCs/>
+            <w:sz w:val="28"/>
+            <w:szCs w:val="28"/>
+          </w:rPr>
+          <w:t>a</w:t>
+        </w:r>
+        <w:r>
+          <w:rPr>
+            <w:rStyle w:val="Hyperlink"/>
+            <w:bCs/>
+            <w:sz w:val="28"/>
+            <w:szCs w:val="28"/>
+            <w:lang w:val="ru-RU"/>
+          </w:rPr>
+          <w:t>6</w:t>
+        </w:r>
+        <w:r>
+          <w:rPr>
+            <w:rStyle w:val="Hyperlink"/>
+            <w:bCs/>
+            <w:sz w:val="28"/>
+            <w:szCs w:val="28"/>
+          </w:rPr>
+          <w:t>c</w:t>
+        </w:r>
+        <w:r>
+          <w:rPr>
+            <w:rStyle w:val="Hyperlink"/>
+            <w:bCs/>
+            <w:sz w:val="28"/>
+            <w:szCs w:val="28"/>
+            <w:lang w:val="ru-RU"/>
+          </w:rPr>
+          <w:t>678</w:t>
+        </w:r>
+        <w:r>
+          <w:rPr>
+            <w:rStyle w:val="Hyperlink"/>
+            <w:bCs/>
+            <w:sz w:val="28"/>
+            <w:szCs w:val="28"/>
+          </w:rPr>
+          <w:t>e</w:t>
+        </w:r>
+      </w:hyperlink>
+    </w:p>
+    <w:p>
+      <w:pPr>
+        <w:rPr>
+          <w:bCs/>
+          <w:sz w:val="28"/>
+          <w:szCs w:val="28"/>
+          <w:lang w:val="ru-RU"/>
+        </w:rPr>
+      </w:pPr>
+      <w:r>
+        <w:rPr>
+          <w:b/>
+          <w:sz w:val="28"/>
+          <w:szCs w:val="28"/>
+        </w:rPr>
+        <w:t>grid</w:t>
+      </w:r>
+      <w:r>
+        <w:rPr>
+          <w:b/>
+          <w:sz w:val="28"/>
+          <w:szCs w:val="28"/>
+          <w:lang w:val="ru-RU"/>
+        </w:rPr>
+        <w:t>-</w:t>
+      </w:r>
+      <w:r>
+        <w:rPr>
+          <w:b/>
+          <w:sz w:val="28"/>
+          <w:szCs w:val="28"/>
+        </w:rPr>
+        <w:t>auto</w:t>
+      </w:r>
+      <w:r>
+        <w:rPr>
+          <w:b/>
+          <w:sz w:val="28"/>
+          <w:szCs w:val="28"/>
+          <w:lang w:val="ru-RU"/>
+        </w:rPr>
+        <w:t>-</w:t>
+      </w:r>
+      <w:r>
+        <w:rPr>
+          <w:b/>
+          <w:sz w:val="28"/>
+          <w:szCs w:val="28"/>
+        </w:rPr>
+        <w:t>flow</w:t>
+      </w:r>
+      <w:r>
+        <w:rPr>
+          <w:b/>
+          <w:sz w:val="28"/>
+          <w:szCs w:val="28"/>
+          <w:lang w:val="ru-RU"/>
+        </w:rPr>
+        <w:t xml:space="preserve"> </w:t>
+      </w:r>
+      <w:r>
+        <w:rPr>
+          <w:bCs/>
+          <w:sz w:val="28"/>
+          <w:szCs w:val="28"/>
+          <w:lang w:val="ru-RU"/>
+        </w:rPr>
+        <w:t>можно</w:t>
+      </w:r>
+      <w:r>
+        <w:rPr>
+          <w:bCs/>
+          <w:sz w:val="28"/>
+          <w:szCs w:val="28"/>
+          <w:lang w:val="ru-RU"/>
+        </w:rPr>
+        <w:t xml:space="preserve"> </w:t>
+      </w:r>
+      <w:r>
+        <w:rPr>
+          <w:bCs/>
+          <w:sz w:val="28"/>
+          <w:szCs w:val="28"/>
+          <w:lang w:val="ru-RU"/>
+        </w:rPr>
+        <w:t>указать что использовать для автоматического выравнивания, строки или колонки</w:t>
+      </w:r>
+      <w:r>
+        <w:rPr>
+          <w:bCs/>
+          <w:sz w:val="28"/>
+          <w:szCs w:val="28"/>
+          <w:lang w:val="ru-RU"/>
+        </w:rPr>
+        <w:t xml:space="preserve"> (куда будет расти неявный грид в виде строк или колонок)</w:t>
+      </w:r>
+    </w:p>
+    <w:p>
+      <w:pPr>
+        <w:rPr>
+          <w:bCs/>
+          <w:sz w:val="28"/>
+          <w:szCs w:val="28"/>
+        </w:rPr>
+      </w:pPr>
+      <w:r>
+        <w:rPr>
+          <w:b/>
+          <w:sz w:val="28"/>
+          <w:szCs w:val="28"/>
+        </w:rPr>
+        <w:tab/>
+        <w:t>row</w:t>
+      </w:r>
+      <w:r>
+        <w:rPr>
+          <w:bCs/>
+          <w:sz w:val="28"/>
+          <w:szCs w:val="28"/>
+        </w:rPr>
+        <w:t xml:space="preserve"> by default</w:t>
+      </w:r>
+    </w:p>
+    <w:p>
+      <w:pPr>
+        <w:rPr>
+          <w:bCs/>
+          <w:sz w:val="28"/>
+          <w:szCs w:val="28"/>
+        </w:rPr>
+      </w:pPr>
+      <w:r>
+        <w:rPr>
+          <w:noProof/>
+        </w:rPr>
+        <w:lastRenderedPageBreak/>
+        <w:drawing>
+          <wp:inline distT="0" distB="0" distL="0" distR="0" wp14:anchorId="4AD21B23" wp14:editId="5DBE095F">
+            <wp:extent cx="7223760" cy="2731135"/>
+            <wp:effectExtent l="0" t="0" r="0" b="0"/>
+            <wp:docPr id="1230020048" name="Picture 1"/>
+            <wp:cNvGraphicFramePr>
+              <a:graphicFrameLocks xmlns:a="http://schemas.openxmlformats.org/drawingml/2006/main" noChangeAspect="1"/>
+            </wp:cNvGraphicFramePr>
+            <a:graphic xmlns:a="http://schemas.openxmlformats.org/drawingml/2006/main">
+              <a:graphicData uri="http://schemas.openxmlformats.org/drawingml/2006/picture">
+                <pic:pic xmlns:pic="http://schemas.openxmlformats.org/drawingml/2006/picture">
+                  <pic:nvPicPr>
+                    <pic:cNvPr id="1230020048" name=""/>
+                    <pic:cNvPicPr/>
+                  </pic:nvPicPr>
+                  <pic:blipFill>
+                    <a:blip r:embed="rId27"/>
+                    <a:stretch>
+                      <a:fillRect/>
+                    </a:stretch>
+                  </pic:blipFill>
+                  <pic:spPr>
+                    <a:xfrm>
+                      <a:off x="0" y="0"/>
+                      <a:ext cx="7223760" cy="2731135"/>
+                    </a:xfrm>
+                    <a:prstGeom prst="rect">
+                      <a:avLst/>
+                    </a:prstGeom>
+                  </pic:spPr>
+                </pic:pic>
+              </a:graphicData>
+            </a:graphic>
+          </wp:inline>
+        </w:drawing>
+      </w:r>
+    </w:p>
+    <w:p>
+      <w:pPr>
+        <w:rPr>
+          <w:bCs/>
+          <w:sz w:val="28"/>
+          <w:szCs w:val="28"/>
+          <w:lang w:val="ru-RU"/>
+        </w:rPr>
+      </w:pPr>
+      <w:r>
+        <w:rPr>
+          <w:bCs/>
+          <w:sz w:val="28"/>
+          <w:szCs w:val="28"/>
+          <w:lang w:val="ru-RU"/>
+        </w:rPr>
+        <w:t>Понимает что не влезет плоэтому строит только 2 колонки</w:t>
+      </w:r>
+    </w:p>
+    <w:p>
+      <w:pPr>
+        <w:rPr>
+          <w:bCs/>
+          <w:sz w:val="28"/>
+          <w:szCs w:val="28"/>
+          <w:lang w:val="ru-RU"/>
+        </w:rPr>
+      </w:pPr>
+      <w:r>
+        <w:rPr>
+          <w:bCs/>
+          <w:sz w:val="28"/>
+          <w:szCs w:val="28"/>
+          <w:lang w:val="ru-RU"/>
+        </w:rPr>
+        <w:t>Растягиваем</w:t>
+      </w:r>
+    </w:p>
+    <w:p>
+      <w:pPr>
+        <w:rPr>
+          <w:noProof/>
+        </w:rPr>
+      </w:pPr>
+      <w:r>
+        <w:rPr>
+          <w:noProof/>
+        </w:rPr>
+        <w:drawing>
+          <wp:inline distT="0" distB="0" distL="0" distR="0" wp14:anchorId="3455DF4D" wp14:editId="34182F18">
+            <wp:extent cx="3122219" cy="1775460"/>
+            <wp:effectExtent l="0" t="0" r="2540" b="0"/>
+            <wp:docPr id="1244082952" name="Picture 1"/>
+            <wp:cNvGraphicFramePr>
+              <a:graphicFrameLocks xmlns:a="http://schemas.openxmlformats.org/drawingml/2006/main" noChangeAspect="1"/>
+            </wp:cNvGraphicFramePr>
+            <a:graphic xmlns:a="http://schemas.openxmlformats.org/drawingml/2006/main">
+              <a:graphicData uri="http://schemas.openxmlformats.org/drawingml/2006/picture">
+                <pic:pic xmlns:pic="http://schemas.openxmlformats.org/drawingml/2006/picture">
+                  <pic:nvPicPr>
+                    <pic:cNvPr id="1244082952" name=""/>
+                    <pic:cNvPicPr/>
+                  </pic:nvPicPr>
+                  <pic:blipFill>
+                    <a:blip r:embed="rId28"/>
+                    <a:stretch>
+                      <a:fillRect/>
+                    </a:stretch>
+                  </pic:blipFill>
+                  <pic:spPr>
+                    <a:xfrm>
+                      <a:off x="0" y="0"/>
+                      <a:ext cx="3129756" cy="1779746"/>
+                    </a:xfrm>
+                    <a:prstGeom prst="rect">
+                      <a:avLst/>
+                    </a:prstGeom>
+                  </pic:spPr>
+                </pic:pic>
+              </a:graphicData>
+            </a:graphic>
+          </wp:inline>
+        </w:drawing>
+      </w:r>
+      <w:r>
+        <w:rPr>
+          <w:noProof/>
+        </w:rPr>
+        <w:t xml:space="preserve"> </w:t>
+      </w:r>
+      <w:r>
+        <w:rPr>
+          <w:noProof/>
+        </w:rPr>
+        <w:drawing>
+          <wp:inline distT="0" distB="0" distL="0" distR="0" wp14:anchorId="76B352A5" wp14:editId="25F71754">
+            <wp:extent cx="3840480" cy="1302104"/>
+            <wp:effectExtent l="0" t="0" r="7620" b="0"/>
+            <wp:docPr id="1029341962" name="Picture 1"/>
+            <wp:cNvGraphicFramePr>
+              <a:graphicFrameLocks xmlns:a="http://schemas.openxmlformats.org/drawingml/2006/main" noChangeAspect="1"/>
+            </wp:cNvGraphicFramePr>
+            <a:graphic xmlns:a="http://schemas.openxmlformats.org/drawingml/2006/main">
+              <a:graphicData uri="http://schemas.openxmlformats.org/drawingml/2006/picture">
+                <pic:pic xmlns:pic="http://schemas.openxmlformats.org/drawingml/2006/picture">
+                  <pic:nvPicPr>
+                    <pic:cNvPr id="1029341962" name=""/>
+                    <pic:cNvPicPr/>
+                  </pic:nvPicPr>
+                  <pic:blipFill>
+                    <a:blip r:embed="rId29"/>
+                    <a:stretch>
+                      <a:fillRect/>
+                    </a:stretch>
+                  </pic:blipFill>
+                  <pic:spPr>
+                    <a:xfrm>
+                      <a:off x="0" y="0"/>
+                      <a:ext cx="3876449" cy="1314299"/>
+                    </a:xfrm>
+                    <a:prstGeom prst="rect">
+                      <a:avLst/>
+                    </a:prstGeom>
+                  </pic:spPr>
+                </pic:pic>
+              </a:graphicData>
+            </a:graphic>
+          </wp:inline>
+        </w:drawing>
+      </w:r>
+    </w:p>
+    <w:p>
+      <w:pPr>
+        <w:rPr>
+          <w:bCs/>
+          <w:sz w:val="28"/>
+          <w:szCs w:val="28"/>
+          <w:lang w:val="ru-RU"/>
+        </w:rPr>
+      </w:pPr>
+      <w:r>
+        <w:rPr>
+          <w:noProof/>
+        </w:rPr>
+        <w:drawing>
+          <wp:inline distT="0" distB="0" distL="0" distR="0" wp14:anchorId="4A7A5E89" wp14:editId="2C237C02">
+            <wp:extent cx="7223760" cy="1276350"/>
+            <wp:effectExtent l="0" t="0" r="0" b="0"/>
+            <wp:docPr id="1497112931" name="Picture 1"/>
+            <wp:cNvGraphicFramePr>
+              <a:graphicFrameLocks xmlns:a="http://schemas.openxmlformats.org/drawingml/2006/main" noChangeAspect="1"/>
+            </wp:cNvGraphicFramePr>
+            <a:graphic xmlns:a="http://schemas.openxmlformats.org/drawingml/2006/main">
+              <a:graphicData uri="http://schemas.openxmlformats.org/drawingml/2006/picture">
+                <pic:pic xmlns:pic="http://schemas.openxmlformats.org/drawingml/2006/picture">
+                  <pic:nvPicPr>
+                    <pic:cNvPr id="1497112931" name=""/>
+                    <pic:cNvPicPr/>
+                  </pic:nvPicPr>
+                  <pic:blipFill>
+                    <a:blip r:embed="rId30"/>
+                    <a:stretch>
+                      <a:fillRect/>
+                    </a:stretch>
+                  </pic:blipFill>
+                  <pic:spPr>
+                    <a:xfrm>
+                      <a:off x="0" y="0"/>
+                      <a:ext cx="7223760" cy="1276350"/>
+                    </a:xfrm>
+                    <a:prstGeom prst="rect">
+                      <a:avLst/>
+                    </a:prstGeom>
+                  </pic:spPr>
+                </pic:pic>
+              </a:graphicData>
+            </a:graphic>
+          </wp:inline>
+        </w:drawing>
+      </w:r>
+    </w:p>
+    <w:p>
+      <w:pPr>
+        <w:rPr>
+          <w:bCs/>
+          <w:sz w:val="28"/>
+          <w:szCs w:val="28"/>
+          <w:lang w:val="ru-RU"/>
+        </w:rPr>
+      </w:pPr>
+      <w:r>
+        <w:rPr>
+          <w:noProof/>
+        </w:rPr>
+        <w:drawing>
+          <wp:inline distT="0" distB="0" distL="0" distR="0" wp14:anchorId="7C6A8289" wp14:editId="0C64FA87">
+            <wp:extent cx="7223760" cy="1855470"/>
+            <wp:effectExtent l="0" t="0" r="0" b="0"/>
+            <wp:docPr id="1850819596" name="Picture 1"/>
+            <wp:cNvGraphicFramePr>
+              <a:graphicFrameLocks xmlns:a="http://schemas.openxmlformats.org/drawingml/2006/main" noChangeAspect="1"/>
+            </wp:cNvGraphicFramePr>
+            <a:graphic xmlns:a="http://schemas.openxmlformats.org/drawingml/2006/main">
+              <a:graphicData uri="http://schemas.openxmlformats.org/drawingml/2006/picture">
+                <pic:pic xmlns:pic="http://schemas.openxmlformats.org/drawingml/2006/picture">
+                  <pic:nvPicPr>
+                    <pic:cNvPr id="1850819596" name=""/>
+                    <pic:cNvPicPr/>
+                  </pic:nvPicPr>
+                  <pic:blipFill>
+                    <a:blip r:embed="rId31"/>
+                    <a:stretch>
+                      <a:fillRect/>
+                    </a:stretch>
+                  </pic:blipFill>
+                  <pic:spPr>
+                    <a:xfrm>
+                      <a:off x="0" y="0"/>
+                      <a:ext cx="7223760" cy="1855470"/>
+                    </a:xfrm>
+                    <a:prstGeom prst="rect">
+                      <a:avLst/>
+                    </a:prstGeom>
+                  </pic:spPr>
+                </pic:pic>
+              </a:graphicData>
+            </a:graphic>
+          </wp:inline>
+        </w:drawing>
+      </w:r>
     </w:p>
     <w:sectPr>
       <w:pgSz w:w="12240" w:h="15840"/>
@@ -2917,6 +5178,18 @@
       <w:shd w:val="clear" w:color="auto" w:fill="E1DFDD"/>
     </w:rPr>
   </w:style>
+  <w:style w:type="character" w:styleId="FollowedHyperlink">
+    <w:name w:val="FollowedHyperlink"/>
+    <w:basedOn w:val="DefaultParagraphFont"/>
+    <w:uiPriority w:val="99"/>
+    <w:semiHidden/>
+    <w:unhideWhenUsed/>
+    <w:rsid w:val="008313DE"/>
+    <w:rPr>
+      <w:color w:val="954F72" w:themeColor="followedHyperlink"/>
+      <w:u w:val="single"/>
+    </w:rPr>
+  </w:style>
 </w:styles>
 </file>
 

</xml_diff>